<commit_message>
Upload of finished file for Project Milestone #2
</commit_message>
<xml_diff>
--- a/Project Milestone 3( Overview).docx
+++ b/Project Milestone 3( Overview).docx
@@ -6,21 +6,22 @@
       <w:pPr>
         <w:rPr>
           <w:b/>
-          <w:sz w:val="24"/>
-          <w:szCs w:val="24"/>
+          <w:sz w:val="32"/>
+          <w:szCs w:val="32"/>
         </w:rPr>
       </w:pPr>
       <w:r>
         <w:rPr>
           <w:b/>
-          <w:sz w:val="24"/>
-          <w:szCs w:val="24"/>
+          <w:sz w:val="32"/>
+          <w:szCs w:val="32"/>
         </w:rPr>
         <w:t>Definition</w:t>
       </w:r>
     </w:p>
     <w:p>
       <w:pPr>
+        <w:ind w:firstLine="720"/>
         <w:rPr>
           <w:sz w:val="24"/>
           <w:szCs w:val="24"/>
@@ -45,15 +46,15 @@
       <w:pPr>
         <w:rPr>
           <w:b/>
-          <w:sz w:val="24"/>
-          <w:szCs w:val="24"/>
+          <w:sz w:val="32"/>
+          <w:szCs w:val="32"/>
         </w:rPr>
       </w:pPr>
       <w:r>
         <w:rPr>
           <w:b/>
-          <w:sz w:val="24"/>
-          <w:szCs w:val="24"/>
+          <w:sz w:val="32"/>
+          <w:szCs w:val="32"/>
         </w:rPr>
         <w:t>Analysis</w:t>
       </w:r>
@@ -117,15 +118,7 @@
           <w:sz w:val="24"/>
           <w:szCs w:val="24"/>
         </w:rPr>
-        <w:t xml:space="preserve">File extensions accepted </w:t>
-      </w:r>
-      <w:r>
-        <w:rPr>
-          <w:b/>
-          <w:sz w:val="24"/>
-          <w:szCs w:val="24"/>
-        </w:rPr>
-        <w:t xml:space="preserve">(.png, .jpeg, </w:t>
+        <w:t xml:space="preserve">File extensions accepted (.png, .jpeg, </w:t>
       </w:r>
       <w:r>
         <w:rPr>
@@ -290,7 +283,6 @@
           <w:szCs w:val="24"/>
         </w:rPr>
       </w:pPr>
-      <w:bookmarkStart w:id="0" w:name="_GoBack"/>
       <w:r>
         <w:rPr>
           <w:b/>
@@ -331,7 +323,6 @@
           </wp:anchor>
         </w:drawing>
       </w:r>
-      <w:bookmarkEnd w:id="0"/>
       <w:r>
         <w:rPr>
           <w:b/>
@@ -724,46 +715,2169 @@
     </w:p>
     <w:p>
       <w:pPr>
-        <w:rPr>
+        <w:widowControl w:val="0"/>
+        <w:tabs>
+          <w:tab w:val="left" w:pos="560"/>
+          <w:tab w:val="left" w:pos="1120"/>
+          <w:tab w:val="left" w:pos="1680"/>
+          <w:tab w:val="left" w:pos="2240"/>
+          <w:tab w:val="left" w:pos="2800"/>
+          <w:tab w:val="left" w:pos="3360"/>
+          <w:tab w:val="left" w:pos="3920"/>
+          <w:tab w:val="left" w:pos="4480"/>
+          <w:tab w:val="left" w:pos="5040"/>
+          <w:tab w:val="left" w:pos="5600"/>
+          <w:tab w:val="left" w:pos="6160"/>
+          <w:tab w:val="left" w:pos="6720"/>
+        </w:tabs>
+        <w:autoSpaceDE w:val="0"/>
+        <w:autoSpaceDN w:val="0"/>
+        <w:adjustRightInd w:val="0"/>
+        <w:spacing w:after="0" w:line="240" w:lineRule="auto"/>
+        <w:rPr>
+          <w:rFonts w:ascii="Helvetica" w:hAnsi="Helvetica" w:cs="Helvetica"/>
           <w:b/>
-          <w:sz w:val="24"/>
-          <w:szCs w:val="24"/>
-        </w:rPr>
-      </w:pPr>
-      <w:r>
-        <w:rPr>
+          <w:bCs/>
+          <w:sz w:val="32"/>
+          <w:szCs w:val="32"/>
+        </w:rPr>
+      </w:pPr>
+      <w:r>
+        <w:rPr>
+          <w:rFonts w:cs="Helvetica"/>
           <w:b/>
-          <w:sz w:val="24"/>
-          <w:szCs w:val="24"/>
+          <w:bCs/>
+          <w:sz w:val="32"/>
+          <w:szCs w:val="32"/>
         </w:rPr>
         <w:t>Design</w:t>
       </w:r>
     </w:p>
     <w:p>
       <w:pPr>
-        <w:rPr>
-          <w:b/>
-          <w:sz w:val="24"/>
-          <w:szCs w:val="24"/>
-        </w:rPr>
-      </w:pPr>
-      <w:r>
-        <w:rPr>
-          <w:b/>
-          <w:sz w:val="24"/>
-          <w:szCs w:val="24"/>
-        </w:rPr>
-        <w:t>Execution Plan</w:t>
+        <w:widowControl w:val="0"/>
+        <w:tabs>
+          <w:tab w:val="left" w:pos="560"/>
+          <w:tab w:val="left" w:pos="1120"/>
+          <w:tab w:val="left" w:pos="1680"/>
+          <w:tab w:val="left" w:pos="2240"/>
+          <w:tab w:val="left" w:pos="2800"/>
+          <w:tab w:val="left" w:pos="3360"/>
+          <w:tab w:val="left" w:pos="3920"/>
+          <w:tab w:val="left" w:pos="4480"/>
+          <w:tab w:val="left" w:pos="5040"/>
+          <w:tab w:val="left" w:pos="5600"/>
+          <w:tab w:val="left" w:pos="6160"/>
+          <w:tab w:val="left" w:pos="6720"/>
+        </w:tabs>
+        <w:autoSpaceDE w:val="0"/>
+        <w:autoSpaceDN w:val="0"/>
+        <w:adjustRightInd w:val="0"/>
+        <w:spacing w:after="0" w:line="240" w:lineRule="auto"/>
+        <w:rPr>
+          <w:rFonts w:cs="Helvetica"/>
+          <w:sz w:val="24"/>
+          <w:szCs w:val="24"/>
+        </w:rPr>
+      </w:pPr>
+      <w:r>
+        <w:rPr>
+          <w:rFonts w:ascii="Helvetica" w:hAnsi="Helvetica" w:cs="Helvetica"/>
+        </w:rPr>
+        <w:tab/>
+      </w:r>
+      <w:r>
+        <w:rPr>
+          <w:rFonts w:cs="Helvetica"/>
+          <w:sz w:val="24"/>
+          <w:szCs w:val="24"/>
+        </w:rPr>
+        <w:t xml:space="preserve">The project will consist of three modules. The first module is the UI module. This module consists of the main method and all the iostream methods, essentially the view the user will </w:t>
+      </w:r>
+      <w:r>
+        <w:rPr>
+          <w:rFonts w:cs="Helvetica"/>
+          <w:sz w:val="24"/>
+          <w:szCs w:val="24"/>
+        </w:rPr>
+        <w:lastRenderedPageBreak/>
+        <w:t>interact with. The second module will consist of the image class and its methods, creating a model for the image data. The third module will control the data manipulation including the algorithms for applying effects to the image.</w:t>
       </w:r>
     </w:p>
     <w:p>
       <w:pPr>
-        <w:rPr>
+        <w:widowControl w:val="0"/>
+        <w:tabs>
+          <w:tab w:val="left" w:pos="560"/>
+          <w:tab w:val="left" w:pos="1120"/>
+          <w:tab w:val="left" w:pos="1680"/>
+          <w:tab w:val="left" w:pos="2240"/>
+          <w:tab w:val="left" w:pos="2800"/>
+          <w:tab w:val="left" w:pos="3360"/>
+          <w:tab w:val="left" w:pos="3920"/>
+          <w:tab w:val="left" w:pos="4480"/>
+          <w:tab w:val="left" w:pos="5040"/>
+          <w:tab w:val="left" w:pos="5600"/>
+          <w:tab w:val="left" w:pos="6160"/>
+          <w:tab w:val="left" w:pos="6720"/>
+        </w:tabs>
+        <w:autoSpaceDE w:val="0"/>
+        <w:autoSpaceDN w:val="0"/>
+        <w:adjustRightInd w:val="0"/>
+        <w:spacing w:after="0" w:line="240" w:lineRule="auto"/>
+        <w:rPr>
+          <w:rFonts w:cs="Helvetica"/>
+          <w:sz w:val="24"/>
+          <w:szCs w:val="24"/>
+        </w:rPr>
+      </w:pPr>
+      <w:r>
+        <w:rPr>
+          <w:rFonts w:cs="Helvetica"/>
+          <w:sz w:val="24"/>
+          <w:szCs w:val="24"/>
+        </w:rPr>
+        <w:tab/>
+        <w:t>The main method uses an argument for an image path to instantiate an Image object. From there, there will be a do-while loop which repeatedly asks the user for input and applies an effect to the image. When the user is done manipulating the image, they enter a command which saves the manipulated image to a path. When the user is done with the application, they enter a command which breaks the loop and terminates the program.</w:t>
+      </w:r>
+    </w:p>
+    <w:p>
+      <w:pPr>
+        <w:widowControl w:val="0"/>
+        <w:tabs>
+          <w:tab w:val="left" w:pos="560"/>
+          <w:tab w:val="left" w:pos="1120"/>
+          <w:tab w:val="left" w:pos="1680"/>
+          <w:tab w:val="left" w:pos="2240"/>
+          <w:tab w:val="left" w:pos="2800"/>
+          <w:tab w:val="left" w:pos="3360"/>
+          <w:tab w:val="left" w:pos="3920"/>
+          <w:tab w:val="left" w:pos="4480"/>
+          <w:tab w:val="left" w:pos="5040"/>
+          <w:tab w:val="left" w:pos="5600"/>
+          <w:tab w:val="left" w:pos="6160"/>
+          <w:tab w:val="left" w:pos="6720"/>
+        </w:tabs>
+        <w:autoSpaceDE w:val="0"/>
+        <w:autoSpaceDN w:val="0"/>
+        <w:adjustRightInd w:val="0"/>
+        <w:spacing w:after="0" w:line="240" w:lineRule="auto"/>
+        <w:rPr>
+          <w:rFonts w:cs="Helvetica"/>
+          <w:sz w:val="24"/>
+          <w:szCs w:val="24"/>
+        </w:rPr>
+      </w:pPr>
+    </w:p>
+    <w:p>
+      <w:pPr>
+        <w:widowControl w:val="0"/>
+        <w:tabs>
+          <w:tab w:val="left" w:pos="560"/>
+          <w:tab w:val="left" w:pos="1120"/>
+          <w:tab w:val="left" w:pos="1680"/>
+          <w:tab w:val="left" w:pos="2240"/>
+          <w:tab w:val="left" w:pos="2800"/>
+          <w:tab w:val="left" w:pos="3360"/>
+          <w:tab w:val="left" w:pos="3920"/>
+          <w:tab w:val="left" w:pos="4480"/>
+          <w:tab w:val="left" w:pos="5040"/>
+          <w:tab w:val="left" w:pos="5600"/>
+          <w:tab w:val="left" w:pos="6160"/>
+          <w:tab w:val="left" w:pos="6720"/>
+        </w:tabs>
+        <w:autoSpaceDE w:val="0"/>
+        <w:autoSpaceDN w:val="0"/>
+        <w:adjustRightInd w:val="0"/>
+        <w:spacing w:after="0" w:line="240" w:lineRule="auto"/>
+        <w:rPr>
+          <w:rFonts w:cs="Helvetica"/>
+          <w:sz w:val="24"/>
+          <w:szCs w:val="24"/>
+        </w:rPr>
+      </w:pPr>
+    </w:p>
+    <w:p>
+      <w:pPr>
+        <w:widowControl w:val="0"/>
+        <w:tabs>
+          <w:tab w:val="left" w:pos="560"/>
+          <w:tab w:val="left" w:pos="1120"/>
+          <w:tab w:val="left" w:pos="1680"/>
+          <w:tab w:val="left" w:pos="2240"/>
+          <w:tab w:val="left" w:pos="2800"/>
+          <w:tab w:val="left" w:pos="3360"/>
+          <w:tab w:val="left" w:pos="3920"/>
+          <w:tab w:val="left" w:pos="4480"/>
+          <w:tab w:val="left" w:pos="5040"/>
+          <w:tab w:val="left" w:pos="5600"/>
+          <w:tab w:val="left" w:pos="6160"/>
+          <w:tab w:val="left" w:pos="6720"/>
+        </w:tabs>
+        <w:autoSpaceDE w:val="0"/>
+        <w:autoSpaceDN w:val="0"/>
+        <w:adjustRightInd w:val="0"/>
+        <w:spacing w:after="0" w:line="240" w:lineRule="auto"/>
+        <w:rPr>
+          <w:rFonts w:cs="Helvetica"/>
           <w:b/>
-          <w:sz w:val="48"/>
-          <w:szCs w:val="48"/>
-        </w:rPr>
-      </w:pPr>
+          <w:bCs/>
+          <w:sz w:val="24"/>
+          <w:szCs w:val="24"/>
+        </w:rPr>
+      </w:pPr>
+      <w:r>
+        <w:rPr>
+          <w:rFonts w:cs="Helvetica"/>
+          <w:b/>
+          <w:bCs/>
+          <w:sz w:val="24"/>
+          <w:szCs w:val="24"/>
+        </w:rPr>
+        <w:t>Enumerations</w:t>
+      </w:r>
+    </w:p>
+    <w:p>
+      <w:pPr>
+        <w:widowControl w:val="0"/>
+        <w:tabs>
+          <w:tab w:val="left" w:pos="560"/>
+          <w:tab w:val="left" w:pos="1120"/>
+          <w:tab w:val="left" w:pos="1680"/>
+          <w:tab w:val="left" w:pos="2240"/>
+          <w:tab w:val="left" w:pos="2800"/>
+          <w:tab w:val="left" w:pos="3360"/>
+          <w:tab w:val="left" w:pos="3920"/>
+          <w:tab w:val="left" w:pos="4480"/>
+          <w:tab w:val="left" w:pos="5040"/>
+          <w:tab w:val="left" w:pos="5600"/>
+          <w:tab w:val="left" w:pos="6160"/>
+          <w:tab w:val="left" w:pos="6720"/>
+        </w:tabs>
+        <w:autoSpaceDE w:val="0"/>
+        <w:autoSpaceDN w:val="0"/>
+        <w:adjustRightInd w:val="0"/>
+        <w:spacing w:after="0" w:line="240" w:lineRule="auto"/>
+        <w:rPr>
+          <w:rFonts w:cs="Helvetica"/>
+          <w:sz w:val="24"/>
+          <w:szCs w:val="24"/>
+        </w:rPr>
+      </w:pPr>
+      <w:r>
+        <w:rPr>
+          <w:rFonts w:cs="Helvetica"/>
+          <w:color w:val="D31895"/>
+          <w:sz w:val="24"/>
+          <w:szCs w:val="24"/>
+        </w:rPr>
+        <w:t>enum</w:t>
+      </w:r>
+      <w:r>
+        <w:rPr>
+          <w:rFonts w:cs="Helvetica"/>
+          <w:sz w:val="24"/>
+          <w:szCs w:val="24"/>
+        </w:rPr>
+        <w:t xml:space="preserve"> Filter { Tint, Grayscale, Other };</w:t>
+      </w:r>
+    </w:p>
+    <w:p>
+      <w:pPr>
+        <w:widowControl w:val="0"/>
+        <w:tabs>
+          <w:tab w:val="left" w:pos="560"/>
+          <w:tab w:val="left" w:pos="1120"/>
+          <w:tab w:val="left" w:pos="1680"/>
+          <w:tab w:val="left" w:pos="2240"/>
+          <w:tab w:val="left" w:pos="2800"/>
+          <w:tab w:val="left" w:pos="3360"/>
+          <w:tab w:val="left" w:pos="3920"/>
+          <w:tab w:val="left" w:pos="4480"/>
+          <w:tab w:val="left" w:pos="5040"/>
+          <w:tab w:val="left" w:pos="5600"/>
+          <w:tab w:val="left" w:pos="6160"/>
+          <w:tab w:val="left" w:pos="6720"/>
+        </w:tabs>
+        <w:autoSpaceDE w:val="0"/>
+        <w:autoSpaceDN w:val="0"/>
+        <w:adjustRightInd w:val="0"/>
+        <w:spacing w:after="0" w:line="240" w:lineRule="auto"/>
+        <w:rPr>
+          <w:rFonts w:cs="Helvetica"/>
+          <w:sz w:val="24"/>
+          <w:szCs w:val="24"/>
+        </w:rPr>
+      </w:pPr>
+      <w:r>
+        <w:rPr>
+          <w:rFonts w:cs="Helvetica"/>
+          <w:color w:val="D31895"/>
+          <w:sz w:val="24"/>
+          <w:szCs w:val="24"/>
+        </w:rPr>
+        <w:t>enum</w:t>
+      </w:r>
+      <w:r>
+        <w:rPr>
+          <w:rFonts w:cs="Helvetica"/>
+          <w:sz w:val="24"/>
+          <w:szCs w:val="24"/>
+        </w:rPr>
+        <w:t xml:space="preserve"> Color { Red, Blue, Green };</w:t>
+      </w:r>
+    </w:p>
+    <w:p>
+      <w:pPr>
+        <w:widowControl w:val="0"/>
+        <w:tabs>
+          <w:tab w:val="left" w:pos="529"/>
+        </w:tabs>
+        <w:autoSpaceDE w:val="0"/>
+        <w:autoSpaceDN w:val="0"/>
+        <w:adjustRightInd w:val="0"/>
+        <w:spacing w:after="0" w:line="240" w:lineRule="auto"/>
+        <w:rPr>
+          <w:rFonts w:cs="Menlo-Regular"/>
+          <w:color w:val="FFFFFF"/>
+          <w:sz w:val="24"/>
+          <w:szCs w:val="24"/>
+        </w:rPr>
+      </w:pPr>
+    </w:p>
+    <w:p>
+      <w:pPr>
+        <w:widowControl w:val="0"/>
+        <w:tabs>
+          <w:tab w:val="left" w:pos="560"/>
+          <w:tab w:val="left" w:pos="1120"/>
+          <w:tab w:val="left" w:pos="1680"/>
+          <w:tab w:val="left" w:pos="2240"/>
+          <w:tab w:val="left" w:pos="2800"/>
+          <w:tab w:val="left" w:pos="3360"/>
+          <w:tab w:val="left" w:pos="3920"/>
+          <w:tab w:val="left" w:pos="4480"/>
+          <w:tab w:val="left" w:pos="5040"/>
+          <w:tab w:val="left" w:pos="5600"/>
+          <w:tab w:val="left" w:pos="6160"/>
+          <w:tab w:val="left" w:pos="6720"/>
+        </w:tabs>
+        <w:autoSpaceDE w:val="0"/>
+        <w:autoSpaceDN w:val="0"/>
+        <w:adjustRightInd w:val="0"/>
+        <w:spacing w:after="0" w:line="240" w:lineRule="auto"/>
+        <w:rPr>
+          <w:rFonts w:cs="Helvetica"/>
+          <w:b/>
+          <w:bCs/>
+          <w:sz w:val="24"/>
+          <w:szCs w:val="24"/>
+        </w:rPr>
+      </w:pPr>
+      <w:r>
+        <w:rPr>
+          <w:rFonts w:cs="Helvetica"/>
+          <w:b/>
+          <w:bCs/>
+          <w:sz w:val="24"/>
+          <w:szCs w:val="24"/>
+        </w:rPr>
+        <w:t>Classes</w:t>
+      </w:r>
+    </w:p>
+    <w:p>
+      <w:pPr>
+        <w:widowControl w:val="0"/>
+        <w:tabs>
+          <w:tab w:val="left" w:pos="560"/>
+          <w:tab w:val="left" w:pos="1120"/>
+          <w:tab w:val="left" w:pos="1680"/>
+          <w:tab w:val="left" w:pos="2240"/>
+          <w:tab w:val="left" w:pos="2800"/>
+          <w:tab w:val="left" w:pos="3360"/>
+          <w:tab w:val="left" w:pos="3920"/>
+          <w:tab w:val="left" w:pos="4480"/>
+          <w:tab w:val="left" w:pos="5040"/>
+          <w:tab w:val="left" w:pos="5600"/>
+          <w:tab w:val="left" w:pos="6160"/>
+          <w:tab w:val="left" w:pos="6720"/>
+        </w:tabs>
+        <w:autoSpaceDE w:val="0"/>
+        <w:autoSpaceDN w:val="0"/>
+        <w:adjustRightInd w:val="0"/>
+        <w:spacing w:after="0" w:line="240" w:lineRule="auto"/>
+        <w:rPr>
+          <w:rFonts w:cs="Helvetica"/>
+          <w:sz w:val="24"/>
+          <w:szCs w:val="24"/>
+        </w:rPr>
+      </w:pPr>
+      <w:r>
+        <w:rPr>
+          <w:rFonts w:cs="Helvetica"/>
+          <w:sz w:val="24"/>
+          <w:szCs w:val="24"/>
+        </w:rPr>
+        <w:t>Image</w:t>
+      </w:r>
+    </w:p>
+    <w:p>
+      <w:pPr>
+        <w:widowControl w:val="0"/>
+        <w:tabs>
+          <w:tab w:val="left" w:pos="560"/>
+          <w:tab w:val="left" w:pos="1120"/>
+          <w:tab w:val="left" w:pos="1680"/>
+          <w:tab w:val="left" w:pos="2240"/>
+          <w:tab w:val="left" w:pos="2800"/>
+          <w:tab w:val="left" w:pos="3360"/>
+          <w:tab w:val="left" w:pos="3920"/>
+          <w:tab w:val="left" w:pos="4480"/>
+          <w:tab w:val="left" w:pos="5040"/>
+          <w:tab w:val="left" w:pos="5600"/>
+          <w:tab w:val="left" w:pos="6160"/>
+          <w:tab w:val="left" w:pos="6720"/>
+        </w:tabs>
+        <w:autoSpaceDE w:val="0"/>
+        <w:autoSpaceDN w:val="0"/>
+        <w:adjustRightInd w:val="0"/>
+        <w:spacing w:after="0" w:line="240" w:lineRule="auto"/>
+        <w:rPr>
+          <w:rFonts w:cs="Helvetica"/>
+          <w:sz w:val="24"/>
+          <w:szCs w:val="24"/>
+        </w:rPr>
+      </w:pPr>
+      <w:r>
+        <w:rPr>
+          <w:rFonts w:cs="Helvetica"/>
+          <w:sz w:val="24"/>
+          <w:szCs w:val="24"/>
+        </w:rPr>
+        <w:t>----------------------------------------</w:t>
+      </w:r>
+    </w:p>
+    <w:p>
+      <w:pPr>
+        <w:widowControl w:val="0"/>
+        <w:tabs>
+          <w:tab w:val="left" w:pos="560"/>
+          <w:tab w:val="left" w:pos="1120"/>
+          <w:tab w:val="left" w:pos="1680"/>
+          <w:tab w:val="left" w:pos="2240"/>
+          <w:tab w:val="left" w:pos="2800"/>
+          <w:tab w:val="left" w:pos="3360"/>
+          <w:tab w:val="left" w:pos="3920"/>
+          <w:tab w:val="left" w:pos="4480"/>
+          <w:tab w:val="left" w:pos="5040"/>
+          <w:tab w:val="left" w:pos="5600"/>
+          <w:tab w:val="left" w:pos="6160"/>
+          <w:tab w:val="left" w:pos="6720"/>
+        </w:tabs>
+        <w:autoSpaceDE w:val="0"/>
+        <w:autoSpaceDN w:val="0"/>
+        <w:adjustRightInd w:val="0"/>
+        <w:spacing w:after="0" w:line="240" w:lineRule="auto"/>
+        <w:rPr>
+          <w:rFonts w:cs="Helvetica"/>
+          <w:sz w:val="24"/>
+          <w:szCs w:val="24"/>
+        </w:rPr>
+      </w:pPr>
+      <w:r>
+        <w:rPr>
+          <w:rFonts w:cs="Helvetica"/>
+          <w:sz w:val="24"/>
+          <w:szCs w:val="24"/>
+        </w:rPr>
+        <w:t xml:space="preserve">+ </w:t>
+      </w:r>
+      <w:r>
+        <w:rPr>
+          <w:rFonts w:cs="Helvetica"/>
+          <w:color w:val="D31895"/>
+          <w:sz w:val="24"/>
+          <w:szCs w:val="24"/>
+        </w:rPr>
+        <w:t>int</w:t>
+      </w:r>
+      <w:r>
+        <w:rPr>
+          <w:rFonts w:cs="Helvetica"/>
+          <w:sz w:val="24"/>
+          <w:szCs w:val="24"/>
+        </w:rPr>
+        <w:t xml:space="preserve"> *data[]</w:t>
+      </w:r>
+    </w:p>
+    <w:p>
+      <w:pPr>
+        <w:widowControl w:val="0"/>
+        <w:tabs>
+          <w:tab w:val="left" w:pos="560"/>
+          <w:tab w:val="left" w:pos="1120"/>
+          <w:tab w:val="left" w:pos="1680"/>
+          <w:tab w:val="left" w:pos="2240"/>
+          <w:tab w:val="left" w:pos="2800"/>
+          <w:tab w:val="left" w:pos="3360"/>
+          <w:tab w:val="left" w:pos="3920"/>
+          <w:tab w:val="left" w:pos="4480"/>
+          <w:tab w:val="left" w:pos="5040"/>
+          <w:tab w:val="left" w:pos="5600"/>
+          <w:tab w:val="left" w:pos="6160"/>
+          <w:tab w:val="left" w:pos="6720"/>
+        </w:tabs>
+        <w:autoSpaceDE w:val="0"/>
+        <w:autoSpaceDN w:val="0"/>
+        <w:adjustRightInd w:val="0"/>
+        <w:spacing w:after="0" w:line="240" w:lineRule="auto"/>
+        <w:rPr>
+          <w:rFonts w:cs="Helvetica"/>
+          <w:sz w:val="24"/>
+          <w:szCs w:val="24"/>
+        </w:rPr>
+      </w:pPr>
+      <w:r>
+        <w:rPr>
+          <w:rFonts w:cs="Helvetica"/>
+          <w:sz w:val="24"/>
+          <w:szCs w:val="24"/>
+        </w:rPr>
+        <w:t>----------------------------------------</w:t>
+      </w:r>
+    </w:p>
+    <w:p>
+      <w:pPr>
+        <w:widowControl w:val="0"/>
+        <w:tabs>
+          <w:tab w:val="left" w:pos="560"/>
+          <w:tab w:val="left" w:pos="1120"/>
+          <w:tab w:val="left" w:pos="1680"/>
+          <w:tab w:val="left" w:pos="2240"/>
+          <w:tab w:val="left" w:pos="2800"/>
+          <w:tab w:val="left" w:pos="3360"/>
+          <w:tab w:val="left" w:pos="3920"/>
+          <w:tab w:val="left" w:pos="4480"/>
+          <w:tab w:val="left" w:pos="5040"/>
+          <w:tab w:val="left" w:pos="5600"/>
+          <w:tab w:val="left" w:pos="6160"/>
+          <w:tab w:val="left" w:pos="6720"/>
+        </w:tabs>
+        <w:autoSpaceDE w:val="0"/>
+        <w:autoSpaceDN w:val="0"/>
+        <w:adjustRightInd w:val="0"/>
+        <w:spacing w:after="0" w:line="240" w:lineRule="auto"/>
+        <w:rPr>
+          <w:rFonts w:cs="Helvetica"/>
+          <w:sz w:val="24"/>
+          <w:szCs w:val="24"/>
+        </w:rPr>
+      </w:pPr>
+      <w:r>
+        <w:rPr>
+          <w:rFonts w:cs="Helvetica"/>
+          <w:sz w:val="24"/>
+          <w:szCs w:val="24"/>
+        </w:rPr>
+        <w:t>- Image(</w:t>
+      </w:r>
+      <w:r>
+        <w:rPr>
+          <w:rFonts w:cs="Helvetica"/>
+          <w:color w:val="14A0FF"/>
+          <w:sz w:val="24"/>
+          <w:szCs w:val="24"/>
+        </w:rPr>
+        <w:t>string</w:t>
+      </w:r>
+      <w:r>
+        <w:rPr>
+          <w:rFonts w:cs="Helvetica"/>
+          <w:sz w:val="24"/>
+          <w:szCs w:val="24"/>
+        </w:rPr>
+        <w:t xml:space="preserve"> path)</w:t>
+      </w:r>
+    </w:p>
+    <w:p>
+      <w:pPr>
+        <w:widowControl w:val="0"/>
+        <w:tabs>
+          <w:tab w:val="left" w:pos="560"/>
+          <w:tab w:val="left" w:pos="1120"/>
+          <w:tab w:val="left" w:pos="1680"/>
+          <w:tab w:val="left" w:pos="2240"/>
+          <w:tab w:val="left" w:pos="2800"/>
+          <w:tab w:val="left" w:pos="3360"/>
+          <w:tab w:val="left" w:pos="3920"/>
+          <w:tab w:val="left" w:pos="4480"/>
+          <w:tab w:val="left" w:pos="5040"/>
+          <w:tab w:val="left" w:pos="5600"/>
+          <w:tab w:val="left" w:pos="6160"/>
+          <w:tab w:val="left" w:pos="6720"/>
+        </w:tabs>
+        <w:autoSpaceDE w:val="0"/>
+        <w:autoSpaceDN w:val="0"/>
+        <w:adjustRightInd w:val="0"/>
+        <w:spacing w:after="0" w:line="240" w:lineRule="auto"/>
+        <w:rPr>
+          <w:rFonts w:cs="Helvetica"/>
+          <w:sz w:val="24"/>
+          <w:szCs w:val="24"/>
+        </w:rPr>
+      </w:pPr>
+      <w:r>
+        <w:rPr>
+          <w:rFonts w:cs="Helvetica"/>
+          <w:sz w:val="24"/>
+          <w:szCs w:val="24"/>
+        </w:rPr>
+        <w:t>- Image(</w:t>
+      </w:r>
+      <w:r>
+        <w:rPr>
+          <w:rFonts w:cs="Helvetica"/>
+          <w:color w:val="D31895"/>
+          <w:sz w:val="24"/>
+          <w:szCs w:val="24"/>
+        </w:rPr>
+        <w:t>int</w:t>
+      </w:r>
+      <w:r>
+        <w:rPr>
+          <w:rFonts w:cs="Helvetica"/>
+          <w:sz w:val="24"/>
+          <w:szCs w:val="24"/>
+        </w:rPr>
+        <w:t xml:space="preserve"> *data[])</w:t>
+      </w:r>
+    </w:p>
+    <w:p>
+      <w:pPr>
+        <w:widowControl w:val="0"/>
+        <w:tabs>
+          <w:tab w:val="left" w:pos="560"/>
+          <w:tab w:val="left" w:pos="1120"/>
+          <w:tab w:val="left" w:pos="1680"/>
+          <w:tab w:val="left" w:pos="2240"/>
+          <w:tab w:val="left" w:pos="2800"/>
+          <w:tab w:val="left" w:pos="3360"/>
+          <w:tab w:val="left" w:pos="3920"/>
+          <w:tab w:val="left" w:pos="4480"/>
+          <w:tab w:val="left" w:pos="5040"/>
+          <w:tab w:val="left" w:pos="5600"/>
+          <w:tab w:val="left" w:pos="6160"/>
+          <w:tab w:val="left" w:pos="6720"/>
+        </w:tabs>
+        <w:autoSpaceDE w:val="0"/>
+        <w:autoSpaceDN w:val="0"/>
+        <w:adjustRightInd w:val="0"/>
+        <w:spacing w:after="0" w:line="240" w:lineRule="auto"/>
+        <w:rPr>
+          <w:rFonts w:cs="Helvetica"/>
+          <w:sz w:val="24"/>
+          <w:szCs w:val="24"/>
+        </w:rPr>
+      </w:pPr>
+      <w:r>
+        <w:rPr>
+          <w:rFonts w:cs="Helvetica"/>
+          <w:sz w:val="24"/>
+          <w:szCs w:val="24"/>
+        </w:rPr>
+        <w:t xml:space="preserve">- </w:t>
+      </w:r>
+      <w:r>
+        <w:rPr>
+          <w:rFonts w:cs="Helvetica"/>
+          <w:color w:val="D31895"/>
+          <w:sz w:val="24"/>
+          <w:szCs w:val="24"/>
+        </w:rPr>
+        <w:t>void</w:t>
+      </w:r>
+      <w:r>
+        <w:rPr>
+          <w:rFonts w:cs="Helvetica"/>
+          <w:sz w:val="24"/>
+          <w:szCs w:val="24"/>
+        </w:rPr>
+        <w:t xml:space="preserve"> setData(</w:t>
+      </w:r>
+      <w:r>
+        <w:rPr>
+          <w:rFonts w:cs="Helvetica"/>
+          <w:color w:val="D31895"/>
+          <w:sz w:val="24"/>
+          <w:szCs w:val="24"/>
+        </w:rPr>
+        <w:t>int</w:t>
+      </w:r>
+      <w:r>
+        <w:rPr>
+          <w:rFonts w:cs="Helvetica"/>
+          <w:sz w:val="24"/>
+          <w:szCs w:val="24"/>
+        </w:rPr>
+        <w:t xml:space="preserve"> *data[])</w:t>
+      </w:r>
+    </w:p>
+    <w:p>
+      <w:pPr>
+        <w:widowControl w:val="0"/>
+        <w:tabs>
+          <w:tab w:val="left" w:pos="560"/>
+          <w:tab w:val="left" w:pos="1120"/>
+          <w:tab w:val="left" w:pos="1680"/>
+          <w:tab w:val="left" w:pos="2240"/>
+          <w:tab w:val="left" w:pos="2800"/>
+          <w:tab w:val="left" w:pos="3360"/>
+          <w:tab w:val="left" w:pos="3920"/>
+          <w:tab w:val="left" w:pos="4480"/>
+          <w:tab w:val="left" w:pos="5040"/>
+          <w:tab w:val="left" w:pos="5600"/>
+          <w:tab w:val="left" w:pos="6160"/>
+          <w:tab w:val="left" w:pos="6720"/>
+        </w:tabs>
+        <w:autoSpaceDE w:val="0"/>
+        <w:autoSpaceDN w:val="0"/>
+        <w:adjustRightInd w:val="0"/>
+        <w:spacing w:after="0" w:line="240" w:lineRule="auto"/>
+        <w:rPr>
+          <w:rFonts w:cs="Helvetica"/>
+          <w:sz w:val="24"/>
+          <w:szCs w:val="24"/>
+        </w:rPr>
+      </w:pPr>
+      <w:r>
+        <w:rPr>
+          <w:rFonts w:cs="Helvetica"/>
+          <w:sz w:val="24"/>
+          <w:szCs w:val="24"/>
+        </w:rPr>
+        <w:t xml:space="preserve">- </w:t>
+      </w:r>
+      <w:r>
+        <w:rPr>
+          <w:rFonts w:cs="Helvetica"/>
+          <w:color w:val="D31895"/>
+          <w:sz w:val="24"/>
+          <w:szCs w:val="24"/>
+        </w:rPr>
+        <w:t>void</w:t>
+      </w:r>
+      <w:r>
+        <w:rPr>
+          <w:rFonts w:cs="Helvetica"/>
+          <w:sz w:val="24"/>
+          <w:szCs w:val="24"/>
+        </w:rPr>
+        <w:t xml:space="preserve"> createMeme(</w:t>
+      </w:r>
+      <w:r>
+        <w:rPr>
+          <w:rFonts w:cs="Helvetica"/>
+          <w:color w:val="14A0FF"/>
+          <w:sz w:val="24"/>
+          <w:szCs w:val="24"/>
+        </w:rPr>
+        <w:t>string</w:t>
+      </w:r>
+      <w:r>
+        <w:rPr>
+          <w:rFonts w:cs="Helvetica"/>
+          <w:sz w:val="24"/>
+          <w:szCs w:val="24"/>
+        </w:rPr>
+        <w:t xml:space="preserve"> topText, </w:t>
+      </w:r>
+      <w:r>
+        <w:rPr>
+          <w:rFonts w:cs="Helvetica"/>
+          <w:color w:val="14A0FF"/>
+          <w:sz w:val="24"/>
+          <w:szCs w:val="24"/>
+        </w:rPr>
+        <w:t>string</w:t>
+      </w:r>
+      <w:r>
+        <w:rPr>
+          <w:rFonts w:cs="Helvetica"/>
+          <w:sz w:val="24"/>
+          <w:szCs w:val="24"/>
+        </w:rPr>
+        <w:t xml:space="preserve"> bottomText)</w:t>
+      </w:r>
+    </w:p>
+    <w:p>
+      <w:pPr>
+        <w:widowControl w:val="0"/>
+        <w:tabs>
+          <w:tab w:val="left" w:pos="560"/>
+          <w:tab w:val="left" w:pos="1120"/>
+          <w:tab w:val="left" w:pos="1680"/>
+          <w:tab w:val="left" w:pos="2240"/>
+          <w:tab w:val="left" w:pos="2800"/>
+          <w:tab w:val="left" w:pos="3360"/>
+          <w:tab w:val="left" w:pos="3920"/>
+          <w:tab w:val="left" w:pos="4480"/>
+          <w:tab w:val="left" w:pos="5040"/>
+          <w:tab w:val="left" w:pos="5600"/>
+          <w:tab w:val="left" w:pos="6160"/>
+          <w:tab w:val="left" w:pos="6720"/>
+        </w:tabs>
+        <w:autoSpaceDE w:val="0"/>
+        <w:autoSpaceDN w:val="0"/>
+        <w:adjustRightInd w:val="0"/>
+        <w:spacing w:after="0" w:line="240" w:lineRule="auto"/>
+        <w:rPr>
+          <w:rFonts w:cs="Helvetica"/>
+          <w:sz w:val="24"/>
+          <w:szCs w:val="24"/>
+        </w:rPr>
+      </w:pPr>
+      <w:r>
+        <w:rPr>
+          <w:rFonts w:cs="Helvetica"/>
+          <w:sz w:val="24"/>
+          <w:szCs w:val="24"/>
+        </w:rPr>
+        <w:t xml:space="preserve">- </w:t>
+      </w:r>
+      <w:r>
+        <w:rPr>
+          <w:rFonts w:cs="Helvetica"/>
+          <w:color w:val="D31895"/>
+          <w:sz w:val="24"/>
+          <w:szCs w:val="24"/>
+        </w:rPr>
+        <w:t>void</w:t>
+      </w:r>
+      <w:r>
+        <w:rPr>
+          <w:rFonts w:cs="Helvetica"/>
+          <w:sz w:val="24"/>
+          <w:szCs w:val="24"/>
+        </w:rPr>
+        <w:t xml:space="preserve"> applyFilter()</w:t>
+      </w:r>
+    </w:p>
+    <w:p>
+      <w:pPr>
+        <w:widowControl w:val="0"/>
+        <w:tabs>
+          <w:tab w:val="left" w:pos="560"/>
+          <w:tab w:val="left" w:pos="1120"/>
+          <w:tab w:val="left" w:pos="1680"/>
+          <w:tab w:val="left" w:pos="2240"/>
+          <w:tab w:val="left" w:pos="2800"/>
+          <w:tab w:val="left" w:pos="3360"/>
+          <w:tab w:val="left" w:pos="3920"/>
+          <w:tab w:val="left" w:pos="4480"/>
+          <w:tab w:val="left" w:pos="5040"/>
+          <w:tab w:val="left" w:pos="5600"/>
+          <w:tab w:val="left" w:pos="6160"/>
+          <w:tab w:val="left" w:pos="6720"/>
+        </w:tabs>
+        <w:autoSpaceDE w:val="0"/>
+        <w:autoSpaceDN w:val="0"/>
+        <w:adjustRightInd w:val="0"/>
+        <w:spacing w:after="0" w:line="240" w:lineRule="auto"/>
+        <w:rPr>
+          <w:rFonts w:cs="Helvetica"/>
+          <w:sz w:val="24"/>
+          <w:szCs w:val="24"/>
+        </w:rPr>
+      </w:pPr>
+      <w:r>
+        <w:rPr>
+          <w:rFonts w:cs="Helvetica"/>
+          <w:sz w:val="24"/>
+          <w:szCs w:val="24"/>
+        </w:rPr>
+        <w:t xml:space="preserve">- </w:t>
+      </w:r>
+      <w:r>
+        <w:rPr>
+          <w:rFonts w:cs="Helvetica"/>
+          <w:color w:val="D31895"/>
+          <w:sz w:val="24"/>
+          <w:szCs w:val="24"/>
+        </w:rPr>
+        <w:t>void</w:t>
+      </w:r>
+      <w:r>
+        <w:rPr>
+          <w:rFonts w:cs="Helvetica"/>
+          <w:sz w:val="24"/>
+          <w:szCs w:val="24"/>
+        </w:rPr>
+        <w:t xml:space="preserve"> applyBorder(</w:t>
+      </w:r>
+      <w:r>
+        <w:rPr>
+          <w:rFonts w:cs="Helvetica"/>
+          <w:color w:val="D31895"/>
+          <w:sz w:val="24"/>
+          <w:szCs w:val="24"/>
+        </w:rPr>
+        <w:t>int</w:t>
+      </w:r>
+      <w:r>
+        <w:rPr>
+          <w:rFonts w:cs="Helvetica"/>
+          <w:sz w:val="24"/>
+          <w:szCs w:val="24"/>
+        </w:rPr>
+        <w:t xml:space="preserve"> width, </w:t>
+      </w:r>
+      <w:r>
+        <w:rPr>
+          <w:rFonts w:cs="Helvetica"/>
+          <w:color w:val="23FF83"/>
+          <w:sz w:val="24"/>
+          <w:szCs w:val="24"/>
+        </w:rPr>
+        <w:t>Color</w:t>
+      </w:r>
+      <w:r>
+        <w:rPr>
+          <w:rFonts w:cs="Helvetica"/>
+          <w:sz w:val="24"/>
+          <w:szCs w:val="24"/>
+        </w:rPr>
+        <w:t xml:space="preserve"> color)- </w:t>
+      </w:r>
+      <w:r>
+        <w:rPr>
+          <w:rFonts w:cs="Helvetica"/>
+          <w:color w:val="D31895"/>
+          <w:sz w:val="24"/>
+          <w:szCs w:val="24"/>
+        </w:rPr>
+        <w:t>void</w:t>
+      </w:r>
+      <w:r>
+        <w:rPr>
+          <w:rFonts w:cs="Helvetica"/>
+          <w:sz w:val="24"/>
+          <w:szCs w:val="24"/>
+        </w:rPr>
+        <w:t xml:space="preserve"> writeToPath(</w:t>
+      </w:r>
+      <w:r>
+        <w:rPr>
+          <w:rFonts w:cs="Helvetica"/>
+          <w:color w:val="14A0FF"/>
+          <w:sz w:val="24"/>
+          <w:szCs w:val="24"/>
+        </w:rPr>
+        <w:t>string</w:t>
+      </w:r>
+      <w:r>
+        <w:rPr>
+          <w:rFonts w:cs="Helvetica"/>
+          <w:sz w:val="24"/>
+          <w:szCs w:val="24"/>
+        </w:rPr>
+        <w:t xml:space="preserve"> path, </w:t>
+      </w:r>
+      <w:r>
+        <w:rPr>
+          <w:rFonts w:cs="Helvetica"/>
+          <w:color w:val="14A0FF"/>
+          <w:sz w:val="24"/>
+          <w:szCs w:val="24"/>
+        </w:rPr>
+        <w:t>string</w:t>
+      </w:r>
+      <w:r>
+        <w:rPr>
+          <w:rFonts w:cs="Helvetica"/>
+          <w:sz w:val="24"/>
+          <w:szCs w:val="24"/>
+        </w:rPr>
+        <w:t xml:space="preserve"> name)</w:t>
+      </w:r>
+    </w:p>
+    <w:p>
+      <w:pPr>
+        <w:widowControl w:val="0"/>
+        <w:tabs>
+          <w:tab w:val="left" w:pos="560"/>
+          <w:tab w:val="left" w:pos="1120"/>
+          <w:tab w:val="left" w:pos="1680"/>
+          <w:tab w:val="left" w:pos="2240"/>
+          <w:tab w:val="left" w:pos="2800"/>
+          <w:tab w:val="left" w:pos="3360"/>
+          <w:tab w:val="left" w:pos="3920"/>
+          <w:tab w:val="left" w:pos="4480"/>
+          <w:tab w:val="left" w:pos="5040"/>
+          <w:tab w:val="left" w:pos="5600"/>
+          <w:tab w:val="left" w:pos="6160"/>
+          <w:tab w:val="left" w:pos="6720"/>
+        </w:tabs>
+        <w:autoSpaceDE w:val="0"/>
+        <w:autoSpaceDN w:val="0"/>
+        <w:adjustRightInd w:val="0"/>
+        <w:spacing w:after="0" w:line="240" w:lineRule="auto"/>
+        <w:rPr>
+          <w:rFonts w:cs="Helvetica"/>
+          <w:sz w:val="24"/>
+          <w:szCs w:val="24"/>
+        </w:rPr>
+      </w:pPr>
+    </w:p>
+    <w:p>
+      <w:pPr>
+        <w:widowControl w:val="0"/>
+        <w:tabs>
+          <w:tab w:val="left" w:pos="560"/>
+          <w:tab w:val="left" w:pos="1120"/>
+          <w:tab w:val="left" w:pos="1680"/>
+          <w:tab w:val="left" w:pos="2240"/>
+          <w:tab w:val="left" w:pos="2800"/>
+          <w:tab w:val="left" w:pos="3360"/>
+          <w:tab w:val="left" w:pos="3920"/>
+          <w:tab w:val="left" w:pos="4480"/>
+          <w:tab w:val="left" w:pos="5040"/>
+          <w:tab w:val="left" w:pos="5600"/>
+          <w:tab w:val="left" w:pos="6160"/>
+          <w:tab w:val="left" w:pos="6720"/>
+        </w:tabs>
+        <w:autoSpaceDE w:val="0"/>
+        <w:autoSpaceDN w:val="0"/>
+        <w:adjustRightInd w:val="0"/>
+        <w:spacing w:after="0" w:line="240" w:lineRule="auto"/>
+        <w:rPr>
+          <w:rFonts w:cs="Helvetica"/>
+          <w:sz w:val="24"/>
+          <w:szCs w:val="24"/>
+        </w:rPr>
+      </w:pPr>
+      <w:r>
+        <w:rPr>
+          <w:rFonts w:cs="Helvetica"/>
+          <w:sz w:val="24"/>
+          <w:szCs w:val="24"/>
+        </w:rPr>
+        <w:t>Gif</w:t>
+      </w:r>
+    </w:p>
+    <w:p>
+      <w:pPr>
+        <w:widowControl w:val="0"/>
+        <w:tabs>
+          <w:tab w:val="left" w:pos="560"/>
+          <w:tab w:val="left" w:pos="1120"/>
+          <w:tab w:val="left" w:pos="1680"/>
+          <w:tab w:val="left" w:pos="2240"/>
+          <w:tab w:val="left" w:pos="2800"/>
+          <w:tab w:val="left" w:pos="3360"/>
+          <w:tab w:val="left" w:pos="3920"/>
+          <w:tab w:val="left" w:pos="4480"/>
+          <w:tab w:val="left" w:pos="5040"/>
+          <w:tab w:val="left" w:pos="5600"/>
+          <w:tab w:val="left" w:pos="6160"/>
+          <w:tab w:val="left" w:pos="6720"/>
+        </w:tabs>
+        <w:autoSpaceDE w:val="0"/>
+        <w:autoSpaceDN w:val="0"/>
+        <w:adjustRightInd w:val="0"/>
+        <w:spacing w:after="0" w:line="240" w:lineRule="auto"/>
+        <w:rPr>
+          <w:rFonts w:cs="Helvetica"/>
+          <w:sz w:val="24"/>
+          <w:szCs w:val="24"/>
+        </w:rPr>
+      </w:pPr>
+      <w:r>
+        <w:rPr>
+          <w:rFonts w:cs="Helvetica"/>
+          <w:sz w:val="24"/>
+          <w:szCs w:val="24"/>
+        </w:rPr>
+        <w:t>----------------------------------------</w:t>
+      </w:r>
+    </w:p>
+    <w:p>
+      <w:pPr>
+        <w:widowControl w:val="0"/>
+        <w:tabs>
+          <w:tab w:val="left" w:pos="560"/>
+          <w:tab w:val="left" w:pos="1120"/>
+          <w:tab w:val="left" w:pos="1680"/>
+          <w:tab w:val="left" w:pos="2240"/>
+          <w:tab w:val="left" w:pos="2800"/>
+          <w:tab w:val="left" w:pos="3360"/>
+          <w:tab w:val="left" w:pos="3920"/>
+          <w:tab w:val="left" w:pos="4480"/>
+          <w:tab w:val="left" w:pos="5040"/>
+          <w:tab w:val="left" w:pos="5600"/>
+          <w:tab w:val="left" w:pos="6160"/>
+          <w:tab w:val="left" w:pos="6720"/>
+        </w:tabs>
+        <w:autoSpaceDE w:val="0"/>
+        <w:autoSpaceDN w:val="0"/>
+        <w:adjustRightInd w:val="0"/>
+        <w:spacing w:after="0" w:line="240" w:lineRule="auto"/>
+        <w:rPr>
+          <w:rFonts w:cs="Helvetica"/>
+          <w:sz w:val="24"/>
+          <w:szCs w:val="24"/>
+        </w:rPr>
+      </w:pPr>
+      <w:r>
+        <w:rPr>
+          <w:rFonts w:cs="Helvetica"/>
+          <w:sz w:val="24"/>
+          <w:szCs w:val="24"/>
+        </w:rPr>
+        <w:t xml:space="preserve">+ </w:t>
+      </w:r>
+      <w:r>
+        <w:rPr>
+          <w:rFonts w:cs="Helvetica"/>
+          <w:color w:val="D31895"/>
+          <w:sz w:val="24"/>
+          <w:szCs w:val="24"/>
+        </w:rPr>
+        <w:t>Image</w:t>
+      </w:r>
+      <w:r>
+        <w:rPr>
+          <w:rFonts w:cs="Helvetica"/>
+          <w:sz w:val="24"/>
+          <w:szCs w:val="24"/>
+        </w:rPr>
+        <w:t xml:space="preserve"> *frames[]</w:t>
+      </w:r>
+    </w:p>
+    <w:p>
+      <w:pPr>
+        <w:widowControl w:val="0"/>
+        <w:tabs>
+          <w:tab w:val="left" w:pos="560"/>
+          <w:tab w:val="left" w:pos="1120"/>
+          <w:tab w:val="left" w:pos="1680"/>
+          <w:tab w:val="left" w:pos="2240"/>
+          <w:tab w:val="left" w:pos="2800"/>
+          <w:tab w:val="left" w:pos="3360"/>
+          <w:tab w:val="left" w:pos="3920"/>
+          <w:tab w:val="left" w:pos="4480"/>
+          <w:tab w:val="left" w:pos="5040"/>
+          <w:tab w:val="left" w:pos="5600"/>
+          <w:tab w:val="left" w:pos="6160"/>
+          <w:tab w:val="left" w:pos="6720"/>
+        </w:tabs>
+        <w:autoSpaceDE w:val="0"/>
+        <w:autoSpaceDN w:val="0"/>
+        <w:adjustRightInd w:val="0"/>
+        <w:spacing w:after="0" w:line="240" w:lineRule="auto"/>
+        <w:rPr>
+          <w:rFonts w:cs="Helvetica"/>
+          <w:sz w:val="24"/>
+          <w:szCs w:val="24"/>
+        </w:rPr>
+      </w:pPr>
+      <w:r>
+        <w:rPr>
+          <w:rFonts w:cs="Helvetica"/>
+          <w:sz w:val="24"/>
+          <w:szCs w:val="24"/>
+        </w:rPr>
+        <w:t>----------------------------------------</w:t>
+      </w:r>
+    </w:p>
+    <w:p>
+      <w:pPr>
+        <w:widowControl w:val="0"/>
+        <w:tabs>
+          <w:tab w:val="left" w:pos="560"/>
+          <w:tab w:val="left" w:pos="1120"/>
+          <w:tab w:val="left" w:pos="1680"/>
+          <w:tab w:val="left" w:pos="2240"/>
+          <w:tab w:val="left" w:pos="2800"/>
+          <w:tab w:val="left" w:pos="3360"/>
+          <w:tab w:val="left" w:pos="3920"/>
+          <w:tab w:val="left" w:pos="4480"/>
+          <w:tab w:val="left" w:pos="5040"/>
+          <w:tab w:val="left" w:pos="5600"/>
+          <w:tab w:val="left" w:pos="6160"/>
+          <w:tab w:val="left" w:pos="6720"/>
+        </w:tabs>
+        <w:autoSpaceDE w:val="0"/>
+        <w:autoSpaceDN w:val="0"/>
+        <w:adjustRightInd w:val="0"/>
+        <w:spacing w:after="0" w:line="240" w:lineRule="auto"/>
+        <w:rPr>
+          <w:rFonts w:cs="Helvetica"/>
+          <w:sz w:val="24"/>
+          <w:szCs w:val="24"/>
+        </w:rPr>
+      </w:pPr>
+      <w:r>
+        <w:rPr>
+          <w:rFonts w:cs="Helvetica"/>
+          <w:sz w:val="24"/>
+          <w:szCs w:val="24"/>
+        </w:rPr>
+        <w:t>- Gif(</w:t>
+      </w:r>
+      <w:r>
+        <w:rPr>
+          <w:rFonts w:cs="Helvetica"/>
+          <w:color w:val="14A0FF"/>
+          <w:sz w:val="24"/>
+          <w:szCs w:val="24"/>
+        </w:rPr>
+        <w:t>string</w:t>
+      </w:r>
+      <w:r>
+        <w:rPr>
+          <w:rFonts w:cs="Helvetica"/>
+          <w:sz w:val="24"/>
+          <w:szCs w:val="24"/>
+        </w:rPr>
+        <w:t xml:space="preserve"> path)</w:t>
+      </w:r>
+    </w:p>
+    <w:p>
+      <w:pPr>
+        <w:widowControl w:val="0"/>
+        <w:tabs>
+          <w:tab w:val="left" w:pos="560"/>
+          <w:tab w:val="left" w:pos="1120"/>
+          <w:tab w:val="left" w:pos="1680"/>
+          <w:tab w:val="left" w:pos="2240"/>
+          <w:tab w:val="left" w:pos="2800"/>
+          <w:tab w:val="left" w:pos="3360"/>
+          <w:tab w:val="left" w:pos="3920"/>
+          <w:tab w:val="left" w:pos="4480"/>
+          <w:tab w:val="left" w:pos="5040"/>
+          <w:tab w:val="left" w:pos="5600"/>
+          <w:tab w:val="left" w:pos="6160"/>
+          <w:tab w:val="left" w:pos="6720"/>
+        </w:tabs>
+        <w:autoSpaceDE w:val="0"/>
+        <w:autoSpaceDN w:val="0"/>
+        <w:adjustRightInd w:val="0"/>
+        <w:spacing w:after="0" w:line="240" w:lineRule="auto"/>
+        <w:rPr>
+          <w:rFonts w:cs="Helvetica"/>
+          <w:sz w:val="24"/>
+          <w:szCs w:val="24"/>
+        </w:rPr>
+      </w:pPr>
+      <w:r>
+        <w:rPr>
+          <w:rFonts w:cs="Helvetica"/>
+          <w:sz w:val="24"/>
+          <w:szCs w:val="24"/>
+        </w:rPr>
+        <w:t>- Gif(</w:t>
+      </w:r>
+      <w:r>
+        <w:rPr>
+          <w:rFonts w:cs="Helvetica"/>
+          <w:color w:val="D31895"/>
+          <w:sz w:val="24"/>
+          <w:szCs w:val="24"/>
+        </w:rPr>
+        <w:t>Image</w:t>
+      </w:r>
+      <w:r>
+        <w:rPr>
+          <w:rFonts w:cs="Helvetica"/>
+          <w:sz w:val="24"/>
+          <w:szCs w:val="24"/>
+        </w:rPr>
+        <w:t xml:space="preserve"> *frames[])</w:t>
+      </w:r>
+    </w:p>
+    <w:p>
+      <w:pPr>
+        <w:widowControl w:val="0"/>
+        <w:tabs>
+          <w:tab w:val="left" w:pos="560"/>
+          <w:tab w:val="left" w:pos="1120"/>
+          <w:tab w:val="left" w:pos="1680"/>
+          <w:tab w:val="left" w:pos="2240"/>
+          <w:tab w:val="left" w:pos="2800"/>
+          <w:tab w:val="left" w:pos="3360"/>
+          <w:tab w:val="left" w:pos="3920"/>
+          <w:tab w:val="left" w:pos="4480"/>
+          <w:tab w:val="left" w:pos="5040"/>
+          <w:tab w:val="left" w:pos="5600"/>
+          <w:tab w:val="left" w:pos="6160"/>
+          <w:tab w:val="left" w:pos="6720"/>
+        </w:tabs>
+        <w:autoSpaceDE w:val="0"/>
+        <w:autoSpaceDN w:val="0"/>
+        <w:adjustRightInd w:val="0"/>
+        <w:spacing w:after="0" w:line="240" w:lineRule="auto"/>
+        <w:rPr>
+          <w:rFonts w:cs="Helvetica"/>
+          <w:sz w:val="24"/>
+          <w:szCs w:val="24"/>
+        </w:rPr>
+      </w:pPr>
+      <w:r>
+        <w:rPr>
+          <w:rFonts w:cs="Helvetica"/>
+          <w:sz w:val="24"/>
+          <w:szCs w:val="24"/>
+        </w:rPr>
+        <w:t>// The following functions perform the same the function on each image frame</w:t>
+      </w:r>
+    </w:p>
+    <w:p>
+      <w:pPr>
+        <w:widowControl w:val="0"/>
+        <w:tabs>
+          <w:tab w:val="left" w:pos="560"/>
+          <w:tab w:val="left" w:pos="1120"/>
+          <w:tab w:val="left" w:pos="1680"/>
+          <w:tab w:val="left" w:pos="2240"/>
+          <w:tab w:val="left" w:pos="2800"/>
+          <w:tab w:val="left" w:pos="3360"/>
+          <w:tab w:val="left" w:pos="3920"/>
+          <w:tab w:val="left" w:pos="4480"/>
+          <w:tab w:val="left" w:pos="5040"/>
+          <w:tab w:val="left" w:pos="5600"/>
+          <w:tab w:val="left" w:pos="6160"/>
+          <w:tab w:val="left" w:pos="6720"/>
+        </w:tabs>
+        <w:autoSpaceDE w:val="0"/>
+        <w:autoSpaceDN w:val="0"/>
+        <w:adjustRightInd w:val="0"/>
+        <w:spacing w:after="0" w:line="240" w:lineRule="auto"/>
+        <w:rPr>
+          <w:rFonts w:cs="Helvetica"/>
+          <w:sz w:val="24"/>
+          <w:szCs w:val="24"/>
+        </w:rPr>
+      </w:pPr>
+      <w:r>
+        <w:rPr>
+          <w:rFonts w:cs="Helvetica"/>
+          <w:sz w:val="24"/>
+          <w:szCs w:val="24"/>
+        </w:rPr>
+        <w:t xml:space="preserve">- </w:t>
+      </w:r>
+      <w:r>
+        <w:rPr>
+          <w:rFonts w:cs="Helvetica"/>
+          <w:color w:val="D31895"/>
+          <w:sz w:val="24"/>
+          <w:szCs w:val="24"/>
+        </w:rPr>
+        <w:t>void</w:t>
+      </w:r>
+      <w:r>
+        <w:rPr>
+          <w:rFonts w:cs="Helvetica"/>
+          <w:sz w:val="24"/>
+          <w:szCs w:val="24"/>
+        </w:rPr>
+        <w:t xml:space="preserve"> setData(</w:t>
+      </w:r>
+      <w:r>
+        <w:rPr>
+          <w:rFonts w:cs="Helvetica"/>
+          <w:color w:val="D31895"/>
+          <w:sz w:val="24"/>
+          <w:szCs w:val="24"/>
+        </w:rPr>
+        <w:t>int</w:t>
+      </w:r>
+      <w:r>
+        <w:rPr>
+          <w:rFonts w:cs="Helvetica"/>
+          <w:sz w:val="24"/>
+          <w:szCs w:val="24"/>
+        </w:rPr>
+        <w:t xml:space="preserve"> *data[])</w:t>
+      </w:r>
+    </w:p>
+    <w:p>
+      <w:pPr>
+        <w:widowControl w:val="0"/>
+        <w:tabs>
+          <w:tab w:val="left" w:pos="560"/>
+          <w:tab w:val="left" w:pos="1120"/>
+          <w:tab w:val="left" w:pos="1680"/>
+          <w:tab w:val="left" w:pos="2240"/>
+          <w:tab w:val="left" w:pos="2800"/>
+          <w:tab w:val="left" w:pos="3360"/>
+          <w:tab w:val="left" w:pos="3920"/>
+          <w:tab w:val="left" w:pos="4480"/>
+          <w:tab w:val="left" w:pos="5040"/>
+          <w:tab w:val="left" w:pos="5600"/>
+          <w:tab w:val="left" w:pos="6160"/>
+          <w:tab w:val="left" w:pos="6720"/>
+        </w:tabs>
+        <w:autoSpaceDE w:val="0"/>
+        <w:autoSpaceDN w:val="0"/>
+        <w:adjustRightInd w:val="0"/>
+        <w:spacing w:after="0" w:line="240" w:lineRule="auto"/>
+        <w:rPr>
+          <w:rFonts w:cs="Helvetica"/>
+          <w:sz w:val="24"/>
+          <w:szCs w:val="24"/>
+        </w:rPr>
+      </w:pPr>
+      <w:r>
+        <w:rPr>
+          <w:rFonts w:cs="Helvetica"/>
+          <w:sz w:val="24"/>
+          <w:szCs w:val="24"/>
+        </w:rPr>
+        <w:t xml:space="preserve">- </w:t>
+      </w:r>
+      <w:r>
+        <w:rPr>
+          <w:rFonts w:cs="Helvetica"/>
+          <w:color w:val="D31895"/>
+          <w:sz w:val="24"/>
+          <w:szCs w:val="24"/>
+        </w:rPr>
+        <w:t>void</w:t>
+      </w:r>
+      <w:r>
+        <w:rPr>
+          <w:rFonts w:cs="Helvetica"/>
+          <w:sz w:val="24"/>
+          <w:szCs w:val="24"/>
+        </w:rPr>
+        <w:t xml:space="preserve"> createMeme(</w:t>
+      </w:r>
+      <w:r>
+        <w:rPr>
+          <w:rFonts w:cs="Helvetica"/>
+          <w:color w:val="14A0FF"/>
+          <w:sz w:val="24"/>
+          <w:szCs w:val="24"/>
+        </w:rPr>
+        <w:t>string</w:t>
+      </w:r>
+      <w:r>
+        <w:rPr>
+          <w:rFonts w:cs="Helvetica"/>
+          <w:sz w:val="24"/>
+          <w:szCs w:val="24"/>
+        </w:rPr>
+        <w:t xml:space="preserve"> topText, </w:t>
+      </w:r>
+      <w:r>
+        <w:rPr>
+          <w:rFonts w:cs="Helvetica"/>
+          <w:color w:val="14A0FF"/>
+          <w:sz w:val="24"/>
+          <w:szCs w:val="24"/>
+        </w:rPr>
+        <w:t>string</w:t>
+      </w:r>
+      <w:r>
+        <w:rPr>
+          <w:rFonts w:cs="Helvetica"/>
+          <w:sz w:val="24"/>
+          <w:szCs w:val="24"/>
+        </w:rPr>
+        <w:t xml:space="preserve"> bottomText)</w:t>
+      </w:r>
+    </w:p>
+    <w:p>
+      <w:pPr>
+        <w:widowControl w:val="0"/>
+        <w:tabs>
+          <w:tab w:val="left" w:pos="560"/>
+          <w:tab w:val="left" w:pos="1120"/>
+          <w:tab w:val="left" w:pos="1680"/>
+          <w:tab w:val="left" w:pos="2240"/>
+          <w:tab w:val="left" w:pos="2800"/>
+          <w:tab w:val="left" w:pos="3360"/>
+          <w:tab w:val="left" w:pos="3920"/>
+          <w:tab w:val="left" w:pos="4480"/>
+          <w:tab w:val="left" w:pos="5040"/>
+          <w:tab w:val="left" w:pos="5600"/>
+          <w:tab w:val="left" w:pos="6160"/>
+          <w:tab w:val="left" w:pos="6720"/>
+        </w:tabs>
+        <w:autoSpaceDE w:val="0"/>
+        <w:autoSpaceDN w:val="0"/>
+        <w:adjustRightInd w:val="0"/>
+        <w:spacing w:after="0" w:line="240" w:lineRule="auto"/>
+        <w:rPr>
+          <w:rFonts w:cs="Helvetica"/>
+          <w:sz w:val="24"/>
+          <w:szCs w:val="24"/>
+        </w:rPr>
+      </w:pPr>
+      <w:r>
+        <w:rPr>
+          <w:rFonts w:cs="Helvetica"/>
+          <w:sz w:val="24"/>
+          <w:szCs w:val="24"/>
+        </w:rPr>
+        <w:t xml:space="preserve">- </w:t>
+      </w:r>
+      <w:r>
+        <w:rPr>
+          <w:rFonts w:cs="Helvetica"/>
+          <w:color w:val="D31895"/>
+          <w:sz w:val="24"/>
+          <w:szCs w:val="24"/>
+        </w:rPr>
+        <w:t>void</w:t>
+      </w:r>
+      <w:r>
+        <w:rPr>
+          <w:rFonts w:cs="Helvetica"/>
+          <w:sz w:val="24"/>
+          <w:szCs w:val="24"/>
+        </w:rPr>
+        <w:t xml:space="preserve"> applyFilter()</w:t>
+      </w:r>
+    </w:p>
+    <w:p>
+      <w:pPr>
+        <w:widowControl w:val="0"/>
+        <w:tabs>
+          <w:tab w:val="left" w:pos="560"/>
+          <w:tab w:val="left" w:pos="1120"/>
+          <w:tab w:val="left" w:pos="1680"/>
+          <w:tab w:val="left" w:pos="2240"/>
+          <w:tab w:val="left" w:pos="2800"/>
+          <w:tab w:val="left" w:pos="3360"/>
+          <w:tab w:val="left" w:pos="3920"/>
+          <w:tab w:val="left" w:pos="4480"/>
+          <w:tab w:val="left" w:pos="5040"/>
+          <w:tab w:val="left" w:pos="5600"/>
+          <w:tab w:val="left" w:pos="6160"/>
+          <w:tab w:val="left" w:pos="6720"/>
+        </w:tabs>
+        <w:autoSpaceDE w:val="0"/>
+        <w:autoSpaceDN w:val="0"/>
+        <w:adjustRightInd w:val="0"/>
+        <w:spacing w:after="0" w:line="240" w:lineRule="auto"/>
+        <w:rPr>
+          <w:rFonts w:cs="Helvetica"/>
+          <w:sz w:val="24"/>
+          <w:szCs w:val="24"/>
+        </w:rPr>
+      </w:pPr>
+      <w:r>
+        <w:rPr>
+          <w:rFonts w:cs="Helvetica"/>
+          <w:sz w:val="24"/>
+          <w:szCs w:val="24"/>
+        </w:rPr>
+        <w:t xml:space="preserve">- </w:t>
+      </w:r>
+      <w:r>
+        <w:rPr>
+          <w:rFonts w:cs="Helvetica"/>
+          <w:color w:val="D31895"/>
+          <w:sz w:val="24"/>
+          <w:szCs w:val="24"/>
+        </w:rPr>
+        <w:t>void</w:t>
+      </w:r>
+      <w:r>
+        <w:rPr>
+          <w:rFonts w:cs="Helvetica"/>
+          <w:sz w:val="24"/>
+          <w:szCs w:val="24"/>
+        </w:rPr>
+        <w:t xml:space="preserve"> applyBorder(</w:t>
+      </w:r>
+      <w:r>
+        <w:rPr>
+          <w:rFonts w:cs="Helvetica"/>
+          <w:color w:val="D31895"/>
+          <w:sz w:val="24"/>
+          <w:szCs w:val="24"/>
+        </w:rPr>
+        <w:t>int</w:t>
+      </w:r>
+      <w:r>
+        <w:rPr>
+          <w:rFonts w:cs="Helvetica"/>
+          <w:sz w:val="24"/>
+          <w:szCs w:val="24"/>
+        </w:rPr>
+        <w:t xml:space="preserve"> width, </w:t>
+      </w:r>
+      <w:r>
+        <w:rPr>
+          <w:rFonts w:cs="Helvetica"/>
+          <w:color w:val="23FF83"/>
+          <w:sz w:val="24"/>
+          <w:szCs w:val="24"/>
+        </w:rPr>
+        <w:t>Color</w:t>
+      </w:r>
+      <w:r>
+        <w:rPr>
+          <w:rFonts w:cs="Helvetica"/>
+          <w:sz w:val="24"/>
+          <w:szCs w:val="24"/>
+        </w:rPr>
+        <w:t xml:space="preserve"> color)</w:t>
+      </w:r>
+    </w:p>
+    <w:p>
+      <w:pPr>
+        <w:widowControl w:val="0"/>
+        <w:tabs>
+          <w:tab w:val="left" w:pos="560"/>
+          <w:tab w:val="left" w:pos="1120"/>
+          <w:tab w:val="left" w:pos="1680"/>
+          <w:tab w:val="left" w:pos="2240"/>
+          <w:tab w:val="left" w:pos="2800"/>
+          <w:tab w:val="left" w:pos="3360"/>
+          <w:tab w:val="left" w:pos="3920"/>
+          <w:tab w:val="left" w:pos="4480"/>
+          <w:tab w:val="left" w:pos="5040"/>
+          <w:tab w:val="left" w:pos="5600"/>
+          <w:tab w:val="left" w:pos="6160"/>
+          <w:tab w:val="left" w:pos="6720"/>
+        </w:tabs>
+        <w:autoSpaceDE w:val="0"/>
+        <w:autoSpaceDN w:val="0"/>
+        <w:adjustRightInd w:val="0"/>
+        <w:spacing w:after="0" w:line="240" w:lineRule="auto"/>
+        <w:rPr>
+          <w:rFonts w:cs="Helvetica"/>
+          <w:sz w:val="24"/>
+          <w:szCs w:val="24"/>
+        </w:rPr>
+      </w:pPr>
+      <w:r>
+        <w:rPr>
+          <w:rFonts w:cs="Helvetica"/>
+          <w:sz w:val="24"/>
+          <w:szCs w:val="24"/>
+        </w:rPr>
+        <w:t xml:space="preserve">- </w:t>
+      </w:r>
+      <w:r>
+        <w:rPr>
+          <w:rFonts w:cs="Helvetica"/>
+          <w:color w:val="D31895"/>
+          <w:sz w:val="24"/>
+          <w:szCs w:val="24"/>
+        </w:rPr>
+        <w:t>void</w:t>
+      </w:r>
+      <w:r>
+        <w:rPr>
+          <w:rFonts w:cs="Helvetica"/>
+          <w:sz w:val="24"/>
+          <w:szCs w:val="24"/>
+        </w:rPr>
+        <w:t xml:space="preserve"> writeToPath(</w:t>
+      </w:r>
+      <w:r>
+        <w:rPr>
+          <w:rFonts w:cs="Helvetica"/>
+          <w:color w:val="14A0FF"/>
+          <w:sz w:val="24"/>
+          <w:szCs w:val="24"/>
+        </w:rPr>
+        <w:t>string</w:t>
+      </w:r>
+      <w:r>
+        <w:rPr>
+          <w:rFonts w:cs="Helvetica"/>
+          <w:sz w:val="24"/>
+          <w:szCs w:val="24"/>
+        </w:rPr>
+        <w:t xml:space="preserve"> path, </w:t>
+      </w:r>
+      <w:r>
+        <w:rPr>
+          <w:rFonts w:cs="Helvetica"/>
+          <w:color w:val="14A0FF"/>
+          <w:sz w:val="24"/>
+          <w:szCs w:val="24"/>
+        </w:rPr>
+        <w:t>string</w:t>
+      </w:r>
+      <w:r>
+        <w:rPr>
+          <w:rFonts w:cs="Helvetica"/>
+          <w:sz w:val="24"/>
+          <w:szCs w:val="24"/>
+        </w:rPr>
+        <w:t xml:space="preserve"> name)</w:t>
+      </w:r>
+    </w:p>
+    <w:p>
+      <w:pPr>
+        <w:widowControl w:val="0"/>
+        <w:tabs>
+          <w:tab w:val="left" w:pos="560"/>
+          <w:tab w:val="left" w:pos="1120"/>
+          <w:tab w:val="left" w:pos="1680"/>
+          <w:tab w:val="left" w:pos="2240"/>
+          <w:tab w:val="left" w:pos="2800"/>
+          <w:tab w:val="left" w:pos="3360"/>
+          <w:tab w:val="left" w:pos="3920"/>
+          <w:tab w:val="left" w:pos="4480"/>
+          <w:tab w:val="left" w:pos="5040"/>
+          <w:tab w:val="left" w:pos="5600"/>
+          <w:tab w:val="left" w:pos="6160"/>
+          <w:tab w:val="left" w:pos="6720"/>
+        </w:tabs>
+        <w:autoSpaceDE w:val="0"/>
+        <w:autoSpaceDN w:val="0"/>
+        <w:adjustRightInd w:val="0"/>
+        <w:spacing w:after="0" w:line="240" w:lineRule="auto"/>
+        <w:ind w:firstLine="720"/>
+        <w:rPr>
+          <w:rFonts w:cs="Helvetica"/>
+          <w:sz w:val="32"/>
+          <w:szCs w:val="32"/>
+        </w:rPr>
+      </w:pPr>
+    </w:p>
+    <w:p>
+      <w:pPr>
+        <w:rPr>
+          <w:b/>
+          <w:sz w:val="32"/>
+          <w:szCs w:val="32"/>
+        </w:rPr>
+      </w:pPr>
+    </w:p>
+    <w:p>
+      <w:pPr>
+        <w:rPr>
+          <w:b/>
+          <w:sz w:val="32"/>
+          <w:szCs w:val="32"/>
+        </w:rPr>
+      </w:pPr>
+    </w:p>
+    <w:p>
+      <w:pPr>
+        <w:rPr>
+          <w:b/>
+          <w:sz w:val="24"/>
+          <w:szCs w:val="24"/>
+        </w:rPr>
+      </w:pPr>
+      <w:r>
+        <w:rPr>
+          <w:b/>
+          <w:sz w:val="32"/>
+          <w:szCs w:val="32"/>
+        </w:rPr>
+        <w:lastRenderedPageBreak/>
+        <w:t>Execution Plan</w:t>
+      </w:r>
+    </w:p>
+    <w:p>
+      <w:pPr>
+        <w:rPr>
+          <w:sz w:val="24"/>
+          <w:szCs w:val="24"/>
+        </w:rPr>
+      </w:pPr>
+      <w:r>
+        <w:rPr>
+          <w:b/>
+          <w:sz w:val="24"/>
+          <w:szCs w:val="24"/>
+        </w:rPr>
+        <w:tab/>
+      </w:r>
+      <w:r>
+        <w:rPr>
+          <w:sz w:val="24"/>
+          <w:szCs w:val="24"/>
+        </w:rPr>
+        <w:t>The 6 member team will be divided into 3 subgroups, and each subgroup will be assigned 2 assignments and consequent deadlines.</w:t>
+      </w:r>
+    </w:p>
+    <w:p>
+      <w:pPr>
+        <w:rPr>
+          <w:b/>
+          <w:sz w:val="24"/>
+          <w:szCs w:val="24"/>
+        </w:rPr>
+      </w:pPr>
+      <w:r>
+        <w:rPr>
+          <w:b/>
+          <w:sz w:val="24"/>
+          <w:szCs w:val="24"/>
+        </w:rPr>
+        <w:t>Schedule</w:t>
+      </w:r>
+    </w:p>
+    <w:tbl>
+      <w:tblPr>
+        <w:tblStyle w:val="TableGrid"/>
+        <w:tblW w:w="9662" w:type="dxa"/>
+        <w:tblLook w:val="04A0" w:firstRow="1" w:lastRow="0" w:firstColumn="1" w:lastColumn="0" w:noHBand="0" w:noVBand="1"/>
+      </w:tblPr>
+      <w:tblGrid>
+        <w:gridCol w:w="3220"/>
+        <w:gridCol w:w="3221"/>
+        <w:gridCol w:w="3221"/>
+      </w:tblGrid>
+      <w:tr>
+        <w:trPr>
+          <w:trHeight w:val="592"/>
+        </w:trPr>
+        <w:tc>
+          <w:tcPr>
+            <w:tcW w:w="3220" w:type="dxa"/>
+          </w:tcPr>
+          <w:p>
+            <w:pPr>
+              <w:rPr>
+                <w:b/>
+                <w:sz w:val="24"/>
+                <w:szCs w:val="24"/>
+              </w:rPr>
+            </w:pPr>
+            <w:r>
+              <w:rPr>
+                <w:b/>
+                <w:sz w:val="24"/>
+                <w:szCs w:val="24"/>
+              </w:rPr>
+              <w:t>Subgroup #:</w:t>
+            </w:r>
+          </w:p>
+        </w:tc>
+        <w:tc>
+          <w:tcPr>
+            <w:tcW w:w="3221" w:type="dxa"/>
+          </w:tcPr>
+          <w:p>
+            <w:pPr>
+              <w:rPr>
+                <w:b/>
+                <w:sz w:val="24"/>
+                <w:szCs w:val="24"/>
+              </w:rPr>
+            </w:pPr>
+            <w:r>
+              <w:rPr>
+                <w:b/>
+                <w:sz w:val="24"/>
+                <w:szCs w:val="24"/>
+              </w:rPr>
+              <w:t>Deadline #1: April 5</w:t>
+            </w:r>
+          </w:p>
+        </w:tc>
+        <w:tc>
+          <w:tcPr>
+            <w:tcW w:w="3221" w:type="dxa"/>
+          </w:tcPr>
+          <w:p>
+            <w:pPr>
+              <w:rPr>
+                <w:b/>
+                <w:sz w:val="24"/>
+                <w:szCs w:val="24"/>
+              </w:rPr>
+            </w:pPr>
+            <w:r>
+              <w:rPr>
+                <w:b/>
+                <w:sz w:val="24"/>
+                <w:szCs w:val="24"/>
+              </w:rPr>
+              <w:t>Deadline #2: April 12</w:t>
+            </w:r>
+          </w:p>
+        </w:tc>
+      </w:tr>
+      <w:tr>
+        <w:trPr>
+          <w:trHeight w:val="621"/>
+        </w:trPr>
+        <w:tc>
+          <w:tcPr>
+            <w:tcW w:w="3220" w:type="dxa"/>
+          </w:tcPr>
+          <w:p>
+            <w:pPr>
+              <w:rPr>
+                <w:sz w:val="24"/>
+                <w:szCs w:val="24"/>
+              </w:rPr>
+            </w:pPr>
+            <w:r>
+              <w:rPr>
+                <w:sz w:val="24"/>
+                <w:szCs w:val="24"/>
+              </w:rPr>
+              <w:t>1</w:t>
+            </w:r>
+          </w:p>
+        </w:tc>
+        <w:tc>
+          <w:tcPr>
+            <w:tcW w:w="3221" w:type="dxa"/>
+          </w:tcPr>
+          <w:p>
+            <w:pPr>
+              <w:rPr>
+                <w:sz w:val="24"/>
+                <w:szCs w:val="24"/>
+              </w:rPr>
+            </w:pPr>
+            <w:r>
+              <w:rPr>
+                <w:sz w:val="24"/>
+                <w:szCs w:val="24"/>
+              </w:rPr>
+              <w:t>Write image filter functions</w:t>
+            </w:r>
+          </w:p>
+        </w:tc>
+        <w:tc>
+          <w:tcPr>
+            <w:tcW w:w="3221" w:type="dxa"/>
+          </w:tcPr>
+          <w:p>
+            <w:pPr>
+              <w:rPr>
+                <w:sz w:val="24"/>
+                <w:szCs w:val="24"/>
+              </w:rPr>
+            </w:pPr>
+            <w:r>
+              <w:rPr>
+                <w:sz w:val="24"/>
+                <w:szCs w:val="24"/>
+              </w:rPr>
+              <w:t>Develop UI for program</w:t>
+            </w:r>
+          </w:p>
+        </w:tc>
+      </w:tr>
+      <w:tr>
+        <w:trPr>
+          <w:trHeight w:val="592"/>
+        </w:trPr>
+        <w:tc>
+          <w:tcPr>
+            <w:tcW w:w="3220" w:type="dxa"/>
+          </w:tcPr>
+          <w:p>
+            <w:pPr>
+              <w:rPr>
+                <w:sz w:val="24"/>
+                <w:szCs w:val="24"/>
+              </w:rPr>
+            </w:pPr>
+            <w:r>
+              <w:rPr>
+                <w:sz w:val="24"/>
+                <w:szCs w:val="24"/>
+              </w:rPr>
+              <w:t>2</w:t>
+            </w:r>
+          </w:p>
+        </w:tc>
+        <w:tc>
+          <w:tcPr>
+            <w:tcW w:w="3221" w:type="dxa"/>
+          </w:tcPr>
+          <w:p>
+            <w:pPr>
+              <w:rPr>
+                <w:sz w:val="24"/>
+                <w:szCs w:val="24"/>
+              </w:rPr>
+            </w:pPr>
+            <w:r>
+              <w:rPr>
+                <w:sz w:val="24"/>
+                <w:szCs w:val="24"/>
+              </w:rPr>
+              <w:t>Write meme generator functions</w:t>
+            </w:r>
+          </w:p>
+        </w:tc>
+        <w:tc>
+          <w:tcPr>
+            <w:tcW w:w="3221" w:type="dxa"/>
+          </w:tcPr>
+          <w:p>
+            <w:pPr>
+              <w:rPr>
+                <w:sz w:val="24"/>
+                <w:szCs w:val="24"/>
+              </w:rPr>
+            </w:pPr>
+            <w:r>
+              <w:rPr>
+                <w:sz w:val="24"/>
+                <w:szCs w:val="24"/>
+              </w:rPr>
+              <w:t>Interface</w:t>
+            </w:r>
+            <w:r>
+              <w:rPr>
+                <w:sz w:val="24"/>
+                <w:szCs w:val="24"/>
+              </w:rPr>
+              <w:t xml:space="preserve"> gif class with image class</w:t>
+            </w:r>
+          </w:p>
+        </w:tc>
+      </w:tr>
+      <w:tr>
+        <w:trPr>
+          <w:trHeight w:val="592"/>
+        </w:trPr>
+        <w:tc>
+          <w:tcPr>
+            <w:tcW w:w="3220" w:type="dxa"/>
+          </w:tcPr>
+          <w:p>
+            <w:pPr>
+              <w:rPr>
+                <w:sz w:val="24"/>
+                <w:szCs w:val="24"/>
+              </w:rPr>
+            </w:pPr>
+            <w:r>
+              <w:rPr>
+                <w:sz w:val="24"/>
+                <w:szCs w:val="24"/>
+              </w:rPr>
+              <w:t>3</w:t>
+            </w:r>
+          </w:p>
+        </w:tc>
+        <w:tc>
+          <w:tcPr>
+            <w:tcW w:w="3221" w:type="dxa"/>
+          </w:tcPr>
+          <w:p>
+            <w:pPr>
+              <w:rPr>
+                <w:sz w:val="24"/>
+                <w:szCs w:val="24"/>
+              </w:rPr>
+            </w:pPr>
+            <w:r>
+              <w:rPr>
+                <w:sz w:val="24"/>
+                <w:szCs w:val="24"/>
+              </w:rPr>
+              <w:t>Write color selection functions</w:t>
+            </w:r>
+          </w:p>
+        </w:tc>
+        <w:tc>
+          <w:tcPr>
+            <w:tcW w:w="3221" w:type="dxa"/>
+          </w:tcPr>
+          <w:p>
+            <w:pPr>
+              <w:rPr>
+                <w:sz w:val="24"/>
+                <w:szCs w:val="24"/>
+              </w:rPr>
+            </w:pPr>
+            <w:r>
+              <w:rPr>
+                <w:sz w:val="24"/>
+                <w:szCs w:val="24"/>
+              </w:rPr>
+              <w:t>Write functions to save created images to file structure</w:t>
+            </w:r>
+          </w:p>
+        </w:tc>
+      </w:tr>
+    </w:tbl>
+    <w:p>
+      <w:pPr>
+        <w:rPr>
+          <w:sz w:val="24"/>
+          <w:szCs w:val="24"/>
+        </w:rPr>
+      </w:pPr>
+    </w:p>
+    <w:p>
+      <w:pPr>
+        <w:rPr>
+          <w:sz w:val="24"/>
+          <w:szCs w:val="24"/>
+        </w:rPr>
+      </w:pPr>
+      <w:r>
+        <w:rPr>
+          <w:sz w:val="24"/>
+          <w:szCs w:val="24"/>
+        </w:rPr>
+        <w:tab/>
+        <w:t>In the week between deadline #2 and Project Milestone #3 all six members of the team will work on program testing, debugging, and cleaning code.</w:t>
+      </w:r>
+    </w:p>
+    <w:p>
+      <w:pPr>
+        <w:rPr>
+          <w:b/>
+          <w:sz w:val="24"/>
+          <w:szCs w:val="24"/>
+        </w:rPr>
+      </w:pPr>
+      <w:r>
+        <w:rPr>
+          <w:b/>
+          <w:sz w:val="24"/>
+          <w:szCs w:val="24"/>
+        </w:rPr>
+        <w:t>Example makefile</w:t>
+      </w:r>
+    </w:p>
+    <w:p>
+      <w:pPr>
+        <w:rPr>
+          <w:sz w:val="24"/>
+          <w:szCs w:val="24"/>
+        </w:rPr>
+      </w:pPr>
+      <w:r>
+        <w:rPr>
+          <w:sz w:val="24"/>
+          <w:szCs w:val="24"/>
+        </w:rPr>
+        <w:t>ImageManipulator: MainUI.cpp Image.h Gif.h</w:t>
+      </w:r>
+    </w:p>
+    <w:p>
+      <w:pPr>
+        <w:rPr>
+          <w:sz w:val="24"/>
+          <w:szCs w:val="24"/>
+        </w:rPr>
+      </w:pPr>
+      <w:r>
+        <w:rPr>
+          <w:sz w:val="24"/>
+          <w:szCs w:val="24"/>
+        </w:rPr>
+        <w:tab/>
+        <w:t>gcc –Wall –o ImageManipulator MainUI.cpp Image.h Gif.h</w:t>
+      </w:r>
+      <w:bookmarkStart w:id="0" w:name="_GoBack"/>
+      <w:bookmarkEnd w:id="0"/>
     </w:p>
     <w:sectPr>
       <w:pgSz w:w="12240" w:h="15840"/>
@@ -1203,6 +3317,118 @@
     </w:lvl>
   </w:abstractNum>
   <w:abstractNum w:abstractNumId="4">
+    <w:nsid w:val="33C65ECA"/>
+    <w:multiLevelType w:val="hybridMultilevel"/>
+    <w:tmpl w:val="27FAF3E4"/>
+    <w:lvl w:ilvl="0" w:tplc="316669CC">
+      <w:numFmt w:val="bullet"/>
+      <w:lvlText w:val="-"/>
+      <w:lvlJc w:val="left"/>
+      <w:pPr>
+        <w:ind w:left="1080" w:hanging="360"/>
+      </w:pPr>
+      <w:rPr>
+        <w:rFonts w:ascii="Calibri" w:eastAsiaTheme="minorHAnsi" w:hAnsi="Calibri" w:cstheme="minorBidi" w:hint="default"/>
+      </w:rPr>
+    </w:lvl>
+    <w:lvl w:ilvl="1" w:tplc="04090003" w:tentative="1">
+      <w:start w:val="1"/>
+      <w:numFmt w:val="bullet"/>
+      <w:lvlText w:val="o"/>
+      <w:lvlJc w:val="left"/>
+      <w:pPr>
+        <w:ind w:left="1800" w:hanging="360"/>
+      </w:pPr>
+      <w:rPr>
+        <w:rFonts w:ascii="Courier New" w:hAnsi="Courier New" w:cs="Courier New" w:hint="default"/>
+      </w:rPr>
+    </w:lvl>
+    <w:lvl w:ilvl="2" w:tplc="04090005" w:tentative="1">
+      <w:start w:val="1"/>
+      <w:numFmt w:val="bullet"/>
+      <w:lvlText w:val=""/>
+      <w:lvlJc w:val="left"/>
+      <w:pPr>
+        <w:ind w:left="2520" w:hanging="360"/>
+      </w:pPr>
+      <w:rPr>
+        <w:rFonts w:ascii="Wingdings" w:hAnsi="Wingdings" w:hint="default"/>
+      </w:rPr>
+    </w:lvl>
+    <w:lvl w:ilvl="3" w:tplc="04090001" w:tentative="1">
+      <w:start w:val="1"/>
+      <w:numFmt w:val="bullet"/>
+      <w:lvlText w:val=""/>
+      <w:lvlJc w:val="left"/>
+      <w:pPr>
+        <w:ind w:left="3240" w:hanging="360"/>
+      </w:pPr>
+      <w:rPr>
+        <w:rFonts w:ascii="Symbol" w:hAnsi="Symbol" w:hint="default"/>
+      </w:rPr>
+    </w:lvl>
+    <w:lvl w:ilvl="4" w:tplc="04090003" w:tentative="1">
+      <w:start w:val="1"/>
+      <w:numFmt w:val="bullet"/>
+      <w:lvlText w:val="o"/>
+      <w:lvlJc w:val="left"/>
+      <w:pPr>
+        <w:ind w:left="3960" w:hanging="360"/>
+      </w:pPr>
+      <w:rPr>
+        <w:rFonts w:ascii="Courier New" w:hAnsi="Courier New" w:cs="Courier New" w:hint="default"/>
+      </w:rPr>
+    </w:lvl>
+    <w:lvl w:ilvl="5" w:tplc="04090005" w:tentative="1">
+      <w:start w:val="1"/>
+      <w:numFmt w:val="bullet"/>
+      <w:lvlText w:val=""/>
+      <w:lvlJc w:val="left"/>
+      <w:pPr>
+        <w:ind w:left="4680" w:hanging="360"/>
+      </w:pPr>
+      <w:rPr>
+        <w:rFonts w:ascii="Wingdings" w:hAnsi="Wingdings" w:hint="default"/>
+      </w:rPr>
+    </w:lvl>
+    <w:lvl w:ilvl="6" w:tplc="04090001" w:tentative="1">
+      <w:start w:val="1"/>
+      <w:numFmt w:val="bullet"/>
+      <w:lvlText w:val=""/>
+      <w:lvlJc w:val="left"/>
+      <w:pPr>
+        <w:ind w:left="5400" w:hanging="360"/>
+      </w:pPr>
+      <w:rPr>
+        <w:rFonts w:ascii="Symbol" w:hAnsi="Symbol" w:hint="default"/>
+      </w:rPr>
+    </w:lvl>
+    <w:lvl w:ilvl="7" w:tplc="04090003" w:tentative="1">
+      <w:start w:val="1"/>
+      <w:numFmt w:val="bullet"/>
+      <w:lvlText w:val="o"/>
+      <w:lvlJc w:val="left"/>
+      <w:pPr>
+        <w:ind w:left="6120" w:hanging="360"/>
+      </w:pPr>
+      <w:rPr>
+        <w:rFonts w:ascii="Courier New" w:hAnsi="Courier New" w:cs="Courier New" w:hint="default"/>
+      </w:rPr>
+    </w:lvl>
+    <w:lvl w:ilvl="8" w:tplc="04090005" w:tentative="1">
+      <w:start w:val="1"/>
+      <w:numFmt w:val="bullet"/>
+      <w:lvlText w:val=""/>
+      <w:lvlJc w:val="left"/>
+      <w:pPr>
+        <w:ind w:left="6840" w:hanging="360"/>
+      </w:pPr>
+      <w:rPr>
+        <w:rFonts w:ascii="Wingdings" w:hAnsi="Wingdings" w:hint="default"/>
+      </w:rPr>
+    </w:lvl>
+  </w:abstractNum>
+  <w:abstractNum w:abstractNumId="5">
     <w:nsid w:val="36947BE4"/>
     <w:multiLevelType w:val="hybridMultilevel"/>
     <w:tmpl w:val="80468876"/>
@@ -1315,7 +3541,7 @@
       </w:rPr>
     </w:lvl>
   </w:abstractNum>
-  <w:abstractNum w:abstractNumId="5">
+  <w:abstractNum w:abstractNumId="6">
     <w:nsid w:val="6FAE3BD1"/>
     <w:multiLevelType w:val="hybridMultilevel"/>
     <w:tmpl w:val="036482AE"/>
@@ -1432,7 +3658,7 @@
     <w:abstractNumId w:val="2"/>
   </w:num>
   <w:num w:numId="2">
-    <w:abstractNumId w:val="4"/>
+    <w:abstractNumId w:val="5"/>
   </w:num>
   <w:num w:numId="3">
     <w:abstractNumId w:val="3"/>
@@ -1441,10 +3667,13 @@
     <w:abstractNumId w:val="1"/>
   </w:num>
   <w:num w:numId="5">
-    <w:abstractNumId w:val="5"/>
+    <w:abstractNumId w:val="6"/>
   </w:num>
   <w:num w:numId="6">
     <w:abstractNumId w:val="0"/>
+  </w:num>
+  <w:num w:numId="7">
+    <w:abstractNumId w:val="4"/>
   </w:num>
 </w:numbering>
 </file>
@@ -1881,6 +4110,25 @@
       <w:contextualSpacing/>
     </w:pPr>
   </w:style>
+  <w:style w:type="table" w:styleId="TableGrid">
+    <w:name w:val="Table Grid"/>
+    <w:basedOn w:val="TableNormal"/>
+    <w:uiPriority w:val="39"/>
+    <w:rsid w:val="00092C5A"/>
+    <w:pPr>
+      <w:spacing w:after="0" w:line="240" w:lineRule="auto"/>
+    </w:pPr>
+    <w:tblPr>
+      <w:tblBorders>
+        <w:top w:val="single" w:sz="4" w:space="0" w:color="auto"/>
+        <w:left w:val="single" w:sz="4" w:space="0" w:color="auto"/>
+        <w:bottom w:val="single" w:sz="4" w:space="0" w:color="auto"/>
+        <w:right w:val="single" w:sz="4" w:space="0" w:color="auto"/>
+        <w:insideH w:val="single" w:sz="4" w:space="0" w:color="auto"/>
+        <w:insideV w:val="single" w:sz="4" w:space="0" w:color="auto"/>
+      </w:tblBorders>
+    </w:tblPr>
+  </w:style>
 </w:styles>
 </file>
 
@@ -2767,6 +5015,13 @@
         </dgm:presLayoutVars>
       </dgm:prSet>
       <dgm:spPr/>
+      <dgm:t>
+        <a:bodyPr/>
+        <a:lstStyle/>
+        <a:p>
+          <a:endParaRPr lang="en-US"/>
+        </a:p>
+      </dgm:t>
     </dgm:pt>
     <dgm:pt modelId="{40BB84F9-5FF6-410A-B5EF-7EA088E3BDFA}" type="pres">
       <dgm:prSet presAssocID="{47D653FB-650E-40CE-B1D7-CE06790A9663}" presName="node" presStyleLbl="node1" presStyleIdx="0" presStyleCnt="3" custScaleX="130305" custLinFactNeighborX="2582" custLinFactNeighborY="-3339">
@@ -2786,10 +5041,24 @@
     <dgm:pt modelId="{73C3AA16-4131-4180-BD3E-C82537D3A77E}" type="pres">
       <dgm:prSet presAssocID="{8E807EE4-1B65-4091-B70E-90C733DD45F8}" presName="sibTrans" presStyleLbl="sibTrans2D1" presStyleIdx="0" presStyleCnt="2"/>
       <dgm:spPr/>
+      <dgm:t>
+        <a:bodyPr/>
+        <a:lstStyle/>
+        <a:p>
+          <a:endParaRPr lang="en-US"/>
+        </a:p>
+      </dgm:t>
     </dgm:pt>
     <dgm:pt modelId="{C5DA8D47-3E3A-4086-9B10-2CDC45E210F4}" type="pres">
       <dgm:prSet presAssocID="{8E807EE4-1B65-4091-B70E-90C733DD45F8}" presName="connectorText" presStyleLbl="sibTrans2D1" presStyleIdx="0" presStyleCnt="2"/>
       <dgm:spPr/>
+      <dgm:t>
+        <a:bodyPr/>
+        <a:lstStyle/>
+        <a:p>
+          <a:endParaRPr lang="en-US"/>
+        </a:p>
+      </dgm:t>
     </dgm:pt>
     <dgm:pt modelId="{00047B99-995A-49F7-8BB8-00C8BC9F6DB9}" type="pres">
       <dgm:prSet presAssocID="{2376DEF9-4DBD-483F-B026-1FF5D93B7B37}" presName="node" presStyleLbl="node1" presStyleIdx="1" presStyleCnt="3" custScaleX="113564">
@@ -2798,14 +5067,35 @@
         </dgm:presLayoutVars>
       </dgm:prSet>
       <dgm:spPr/>
+      <dgm:t>
+        <a:bodyPr/>
+        <a:lstStyle/>
+        <a:p>
+          <a:endParaRPr lang="en-US"/>
+        </a:p>
+      </dgm:t>
     </dgm:pt>
     <dgm:pt modelId="{FD2D7992-804A-45D2-B845-796842B328BD}" type="pres">
       <dgm:prSet presAssocID="{476CDC21-5C5B-4E37-9D9F-58F4DE55919C}" presName="sibTrans" presStyleLbl="sibTrans2D1" presStyleIdx="1" presStyleCnt="2" custLinFactNeighborX="-1218"/>
       <dgm:spPr/>
+      <dgm:t>
+        <a:bodyPr/>
+        <a:lstStyle/>
+        <a:p>
+          <a:endParaRPr lang="en-US"/>
+        </a:p>
+      </dgm:t>
     </dgm:pt>
     <dgm:pt modelId="{73925894-9D98-4FE2-BAC6-2E3354AF22CD}" type="pres">
       <dgm:prSet presAssocID="{476CDC21-5C5B-4E37-9D9F-58F4DE55919C}" presName="connectorText" presStyleLbl="sibTrans2D1" presStyleIdx="1" presStyleCnt="2"/>
       <dgm:spPr/>
+      <dgm:t>
+        <a:bodyPr/>
+        <a:lstStyle/>
+        <a:p>
+          <a:endParaRPr lang="en-US"/>
+        </a:p>
+      </dgm:t>
     </dgm:pt>
     <dgm:pt modelId="{6B83EDAE-737C-41AB-9DE2-E4BB3139E13B}" type="pres">
       <dgm:prSet presAssocID="{D1460765-1281-45B0-93E7-3C8FB0620EEE}" presName="node" presStyleLbl="node1" presStyleIdx="2" presStyleCnt="3">
@@ -2824,24 +5114,24 @@
     </dgm:pt>
   </dgm:ptLst>
   <dgm:cxnLst>
-    <dgm:cxn modelId="{35A81289-B930-4AF9-B229-B9F4F0D3034A}" type="presOf" srcId="{2376DEF9-4DBD-483F-B026-1FF5D93B7B37}" destId="{00047B99-995A-49F7-8BB8-00C8BC9F6DB9}" srcOrd="0" destOrd="0" presId="urn:microsoft.com/office/officeart/2005/8/layout/process1"/>
-    <dgm:cxn modelId="{6987B393-4D7A-4264-8A60-C7AFE9CB9EFE}" type="presOf" srcId="{476CDC21-5C5B-4E37-9D9F-58F4DE55919C}" destId="{73925894-9D98-4FE2-BAC6-2E3354AF22CD}" srcOrd="1" destOrd="0" presId="urn:microsoft.com/office/officeart/2005/8/layout/process1"/>
-    <dgm:cxn modelId="{1DCF17BE-151F-4B92-B350-1E845E4ACFC8}" type="presOf" srcId="{47D653FB-650E-40CE-B1D7-CE06790A9663}" destId="{40BB84F9-5FF6-410A-B5EF-7EA088E3BDFA}" srcOrd="0" destOrd="0" presId="urn:microsoft.com/office/officeart/2005/8/layout/process1"/>
-    <dgm:cxn modelId="{5D45E5CA-15DF-40EC-80AA-274B7D720DC4}" type="presOf" srcId="{D1460765-1281-45B0-93E7-3C8FB0620EEE}" destId="{6B83EDAE-737C-41AB-9DE2-E4BB3139E13B}" srcOrd="0" destOrd="0" presId="urn:microsoft.com/office/officeart/2005/8/layout/process1"/>
-    <dgm:cxn modelId="{626EC25F-340B-4CCF-AE27-5F80A39A9F41}" type="presOf" srcId="{476CDC21-5C5B-4E37-9D9F-58F4DE55919C}" destId="{FD2D7992-804A-45D2-B845-796842B328BD}" srcOrd="0" destOrd="0" presId="urn:microsoft.com/office/officeart/2005/8/layout/process1"/>
-    <dgm:cxn modelId="{2FEBE861-1AB3-4314-B4BE-8A843F44A1BA}" type="presOf" srcId="{8E807EE4-1B65-4091-B70E-90C733DD45F8}" destId="{73C3AA16-4131-4180-BD3E-C82537D3A77E}" srcOrd="0" destOrd="0" presId="urn:microsoft.com/office/officeart/2005/8/layout/process1"/>
+    <dgm:cxn modelId="{5C256A7E-CD36-46F3-892D-695EA3AB078B}" type="presOf" srcId="{8E807EE4-1B65-4091-B70E-90C733DD45F8}" destId="{73C3AA16-4131-4180-BD3E-C82537D3A77E}" srcOrd="0" destOrd="0" presId="urn:microsoft.com/office/officeart/2005/8/layout/process1"/>
+    <dgm:cxn modelId="{97520F15-C5BC-4E04-A757-39055E070FAD}" type="presOf" srcId="{476CDC21-5C5B-4E37-9D9F-58F4DE55919C}" destId="{73925894-9D98-4FE2-BAC6-2E3354AF22CD}" srcOrd="1" destOrd="0" presId="urn:microsoft.com/office/officeart/2005/8/layout/process1"/>
+    <dgm:cxn modelId="{CE8EE0D2-7ABA-4AE1-BAF7-6E047CFD31F3}" type="presOf" srcId="{42F35FE4-FD83-47E3-AD58-DB2806051BF6}" destId="{15C68838-7891-4A8F-8FC0-9A07367A99DC}" srcOrd="0" destOrd="0" presId="urn:microsoft.com/office/officeart/2005/8/layout/process1"/>
+    <dgm:cxn modelId="{CF114298-083E-4636-9F0C-C61317A181EC}" type="presOf" srcId="{8E807EE4-1B65-4091-B70E-90C733DD45F8}" destId="{C5DA8D47-3E3A-4086-9B10-2CDC45E210F4}" srcOrd="1" destOrd="0" presId="urn:microsoft.com/office/officeart/2005/8/layout/process1"/>
+    <dgm:cxn modelId="{77CB2267-FF95-4332-A24D-49766D1C01B3}" srcId="{42F35FE4-FD83-47E3-AD58-DB2806051BF6}" destId="{47D653FB-650E-40CE-B1D7-CE06790A9663}" srcOrd="0" destOrd="0" parTransId="{C598DC0A-33D4-4933-99B8-5D6CFD930B0F}" sibTransId="{8E807EE4-1B65-4091-B70E-90C733DD45F8}"/>
+    <dgm:cxn modelId="{D8A0D7FF-177B-4F32-9386-1A6A68BFCB55}" type="presOf" srcId="{D1460765-1281-45B0-93E7-3C8FB0620EEE}" destId="{6B83EDAE-737C-41AB-9DE2-E4BB3139E13B}" srcOrd="0" destOrd="0" presId="urn:microsoft.com/office/officeart/2005/8/layout/process1"/>
     <dgm:cxn modelId="{3DEA7621-30FA-4A53-9EF7-9B6EFB5B212C}" srcId="{42F35FE4-FD83-47E3-AD58-DB2806051BF6}" destId="{2376DEF9-4DBD-483F-B026-1FF5D93B7B37}" srcOrd="1" destOrd="0" parTransId="{A8ADD794-740D-4652-9E0A-C63EED3A42CC}" sibTransId="{476CDC21-5C5B-4E37-9D9F-58F4DE55919C}"/>
+    <dgm:cxn modelId="{CA145697-A290-4F34-A771-F325ECC6B0D7}" type="presOf" srcId="{2376DEF9-4DBD-483F-B026-1FF5D93B7B37}" destId="{00047B99-995A-49F7-8BB8-00C8BC9F6DB9}" srcOrd="0" destOrd="0" presId="urn:microsoft.com/office/officeart/2005/8/layout/process1"/>
+    <dgm:cxn modelId="{286F0DEE-61F8-4B4D-AF95-EF03E58781CB}" type="presOf" srcId="{476CDC21-5C5B-4E37-9D9F-58F4DE55919C}" destId="{FD2D7992-804A-45D2-B845-796842B328BD}" srcOrd="0" destOrd="0" presId="urn:microsoft.com/office/officeart/2005/8/layout/process1"/>
     <dgm:cxn modelId="{6E10676F-918C-4988-AF02-D233CAF7BCE7}" srcId="{42F35FE4-FD83-47E3-AD58-DB2806051BF6}" destId="{D1460765-1281-45B0-93E7-3C8FB0620EEE}" srcOrd="2" destOrd="0" parTransId="{8A23AE5C-94E7-4562-AEBD-05418491F8D7}" sibTransId="{204A69BB-3456-4BAE-B760-955E7597F64F}"/>
-    <dgm:cxn modelId="{77CB2267-FF95-4332-A24D-49766D1C01B3}" srcId="{42F35FE4-FD83-47E3-AD58-DB2806051BF6}" destId="{47D653FB-650E-40CE-B1D7-CE06790A9663}" srcOrd="0" destOrd="0" parTransId="{C598DC0A-33D4-4933-99B8-5D6CFD930B0F}" sibTransId="{8E807EE4-1B65-4091-B70E-90C733DD45F8}"/>
-    <dgm:cxn modelId="{206B1935-6BDD-4BF2-B105-BAF8C94AFF5E}" type="presOf" srcId="{42F35FE4-FD83-47E3-AD58-DB2806051BF6}" destId="{15C68838-7891-4A8F-8FC0-9A07367A99DC}" srcOrd="0" destOrd="0" presId="urn:microsoft.com/office/officeart/2005/8/layout/process1"/>
-    <dgm:cxn modelId="{3EBD4F8E-AD21-43A3-8BD1-604DB24AB1A0}" type="presOf" srcId="{8E807EE4-1B65-4091-B70E-90C733DD45F8}" destId="{C5DA8D47-3E3A-4086-9B10-2CDC45E210F4}" srcOrd="1" destOrd="0" presId="urn:microsoft.com/office/officeart/2005/8/layout/process1"/>
-    <dgm:cxn modelId="{834F8778-A0D6-4006-9E3E-16F0053D9533}" type="presParOf" srcId="{15C68838-7891-4A8F-8FC0-9A07367A99DC}" destId="{40BB84F9-5FF6-410A-B5EF-7EA088E3BDFA}" srcOrd="0" destOrd="0" presId="urn:microsoft.com/office/officeart/2005/8/layout/process1"/>
-    <dgm:cxn modelId="{D8DA1FB4-FB5A-44AF-9058-89D871B87D31}" type="presParOf" srcId="{15C68838-7891-4A8F-8FC0-9A07367A99DC}" destId="{73C3AA16-4131-4180-BD3E-C82537D3A77E}" srcOrd="1" destOrd="0" presId="urn:microsoft.com/office/officeart/2005/8/layout/process1"/>
-    <dgm:cxn modelId="{C4F3AB01-25F7-428E-BE06-FB663DB6B637}" type="presParOf" srcId="{73C3AA16-4131-4180-BD3E-C82537D3A77E}" destId="{C5DA8D47-3E3A-4086-9B10-2CDC45E210F4}" srcOrd="0" destOrd="0" presId="urn:microsoft.com/office/officeart/2005/8/layout/process1"/>
-    <dgm:cxn modelId="{E3BF112C-02B5-48DB-8ACA-2D84DB6678DE}" type="presParOf" srcId="{15C68838-7891-4A8F-8FC0-9A07367A99DC}" destId="{00047B99-995A-49F7-8BB8-00C8BC9F6DB9}" srcOrd="2" destOrd="0" presId="urn:microsoft.com/office/officeart/2005/8/layout/process1"/>
-    <dgm:cxn modelId="{6B2FC5A1-A491-488C-AA79-30083B1C8A5D}" type="presParOf" srcId="{15C68838-7891-4A8F-8FC0-9A07367A99DC}" destId="{FD2D7992-804A-45D2-B845-796842B328BD}" srcOrd="3" destOrd="0" presId="urn:microsoft.com/office/officeart/2005/8/layout/process1"/>
-    <dgm:cxn modelId="{0AEC3D15-54FA-4519-8A97-A3DDBFEB60FD}" type="presParOf" srcId="{FD2D7992-804A-45D2-B845-796842B328BD}" destId="{73925894-9D98-4FE2-BAC6-2E3354AF22CD}" srcOrd="0" destOrd="0" presId="urn:microsoft.com/office/officeart/2005/8/layout/process1"/>
-    <dgm:cxn modelId="{D7350D88-A27F-42D7-A508-B9CF39509B7E}" type="presParOf" srcId="{15C68838-7891-4A8F-8FC0-9A07367A99DC}" destId="{6B83EDAE-737C-41AB-9DE2-E4BB3139E13B}" srcOrd="4" destOrd="0" presId="urn:microsoft.com/office/officeart/2005/8/layout/process1"/>
+    <dgm:cxn modelId="{371AAF52-0144-4AC2-B8E4-F5C839031625}" type="presOf" srcId="{47D653FB-650E-40CE-B1D7-CE06790A9663}" destId="{40BB84F9-5FF6-410A-B5EF-7EA088E3BDFA}" srcOrd="0" destOrd="0" presId="urn:microsoft.com/office/officeart/2005/8/layout/process1"/>
+    <dgm:cxn modelId="{0C740C6C-AF96-4CFD-B916-E61151EC7C74}" type="presParOf" srcId="{15C68838-7891-4A8F-8FC0-9A07367A99DC}" destId="{40BB84F9-5FF6-410A-B5EF-7EA088E3BDFA}" srcOrd="0" destOrd="0" presId="urn:microsoft.com/office/officeart/2005/8/layout/process1"/>
+    <dgm:cxn modelId="{2B1C51DE-C928-4232-A229-5CFE33B65705}" type="presParOf" srcId="{15C68838-7891-4A8F-8FC0-9A07367A99DC}" destId="{73C3AA16-4131-4180-BD3E-C82537D3A77E}" srcOrd="1" destOrd="0" presId="urn:microsoft.com/office/officeart/2005/8/layout/process1"/>
+    <dgm:cxn modelId="{273AC23C-68DA-46A6-97CA-8D54B222605F}" type="presParOf" srcId="{73C3AA16-4131-4180-BD3E-C82537D3A77E}" destId="{C5DA8D47-3E3A-4086-9B10-2CDC45E210F4}" srcOrd="0" destOrd="0" presId="urn:microsoft.com/office/officeart/2005/8/layout/process1"/>
+    <dgm:cxn modelId="{711F026B-92C7-462E-A8E7-EEFC669DEF47}" type="presParOf" srcId="{15C68838-7891-4A8F-8FC0-9A07367A99DC}" destId="{00047B99-995A-49F7-8BB8-00C8BC9F6DB9}" srcOrd="2" destOrd="0" presId="urn:microsoft.com/office/officeart/2005/8/layout/process1"/>
+    <dgm:cxn modelId="{2BD1D135-67CA-4862-ABC3-DF7778637285}" type="presParOf" srcId="{15C68838-7891-4A8F-8FC0-9A07367A99DC}" destId="{FD2D7992-804A-45D2-B845-796842B328BD}" srcOrd="3" destOrd="0" presId="urn:microsoft.com/office/officeart/2005/8/layout/process1"/>
+    <dgm:cxn modelId="{564B1B69-6762-44AF-A814-A8721CB888CF}" type="presParOf" srcId="{FD2D7992-804A-45D2-B845-796842B328BD}" destId="{73925894-9D98-4FE2-BAC6-2E3354AF22CD}" srcOrd="0" destOrd="0" presId="urn:microsoft.com/office/officeart/2005/8/layout/process1"/>
+    <dgm:cxn modelId="{9538E619-616D-48A3-99DB-6583DC79FD58}" type="presParOf" srcId="{15C68838-7891-4A8F-8FC0-9A07367A99DC}" destId="{6B83EDAE-737C-41AB-9DE2-E4BB3139E13B}" srcOrd="4" destOrd="0" presId="urn:microsoft.com/office/officeart/2005/8/layout/process1"/>
   </dgm:cxnLst>
   <dgm:bg/>
   <dgm:whole/>
@@ -4703,7 +6993,7 @@
 </file>
 
 <file path=customXml/itemProps1.xml><?xml version="1.0" encoding="utf-8"?>
-<ds:datastoreItem xmlns:ds="http://schemas.openxmlformats.org/officeDocument/2006/customXml" ds:itemID="{B43E6C88-494B-456D-AED7-CAE66503E386}">
+<ds:datastoreItem xmlns:ds="http://schemas.openxmlformats.org/officeDocument/2006/customXml" ds:itemID="{AC433C23-60EC-4710-AA46-D84DE17EA7B9}">
   <ds:schemaRefs>
     <ds:schemaRef ds:uri="http://schemas.openxmlformats.org/officeDocument/2006/bibliography"/>
   </ds:schemaRefs>

</xml_diff>